<commit_message>
Removed the useless stuff rom root
</commit_message>
<xml_diff>
--- a/Three Model Viewer Guide.docx
+++ b/Three Model Viewer Guide.docx
@@ -997,13 +997,13 @@
       <w:pPr>
         <w:pStyle w:val="Heading1"/>
       </w:pPr>
-      <w:bookmarkStart w:id="0" w:name="_Toc427157763"/>
-      <w:bookmarkStart w:id="1" w:name="_Toc460343402"/>
+      <w:bookmarkStart w:id="0" w:name="_Toc460343402"/>
+      <w:bookmarkStart w:id="1" w:name="_Toc427157763"/>
       <w:r>
         <w:lastRenderedPageBreak/>
         <w:t>Software Change Log</w:t>
       </w:r>
-      <w:bookmarkEnd w:id="1"/>
+      <w:bookmarkEnd w:id="0"/>
     </w:p>
     <w:p/>
     <w:tbl>
@@ -1097,7 +1097,7 @@
       <w:r>
         <w:t>Introduction and Installation</w:t>
       </w:r>
-      <w:bookmarkEnd w:id="0"/>
+      <w:bookmarkEnd w:id="1"/>
       <w:bookmarkEnd w:id="2"/>
     </w:p>
     <w:p/>
@@ -1113,21 +1113,11 @@
       <w:r>
         <w:t xml:space="preserve">This document provides installation and usage instructions for the </w:t>
       </w:r>
-      <w:r>
-        <w:fldChar w:fldCharType="begin"/>
-      </w:r>
-      <w:r>
-        <w:instrText xml:space="preserve"> DOCPROPERTY  "Extension Name"  \* MERGEFORMAT </w:instrText>
-      </w:r>
-      <w:r>
-        <w:fldChar w:fldCharType="separate"/>
-      </w:r>
-      <w:r>
-        <w:t>THREE MODEL VIEWER</w:t>
-      </w:r>
-      <w:r>
-        <w:fldChar w:fldCharType="end"/>
-      </w:r>
+      <w:fldSimple w:instr=" DOCPROPERTY  &quot;Extension Name&quot;  \* MERGEFORMAT ">
+        <w:r>
+          <w:t>THREE MODEL VIEWER</w:t>
+        </w:r>
+      </w:fldSimple>
       <w:r>
         <w:t xml:space="preserve"> Extension.</w:t>
       </w:r>
@@ -1174,10 +1164,7 @@
         <w:t xml:space="preserve"> Extension for ThingWorx </w:t>
       </w:r>
       <w:r>
-        <w:t xml:space="preserve">also provides </w:t>
-      </w:r>
-      <w:r>
-        <w:t>advanced capabilities of using scenes created in other programs.</w:t>
+        <w:t>also provides advanced capabilities of using scenes created in other programs.</w:t>
       </w:r>
       <w:r>
         <w:t xml:space="preserve"> This extension utilizes the </w:t>
@@ -1857,7 +1844,6 @@
       <w:bookmarkEnd w:id="10"/>
       <w:bookmarkEnd w:id="11"/>
     </w:p>
-    <w:p/>
     <w:p>
       <w:r>
         <w:t>The following model formats are supported</w:t>
@@ -2467,7 +2453,7 @@
               <w:rPr>
                 <w:b/>
               </w:rPr>
-              <w:t>pvz</w:t>
+              <w:t>wrl</w:t>
             </w:r>
           </w:p>
         </w:tc>
@@ -2480,9 +2466,6 @@
           <w:p>
             <w:r>
               <w:t>Loaded as a 3D model</w:t>
-            </w:r>
-            <w:r>
-              <w:t>. INTERNAL ONLY. NOT INCLUDED IN THE MARKETPLACE RELEASE</w:t>
             </w:r>
           </w:p>
         </w:tc>
@@ -2507,7 +2490,7 @@
               <w:rPr>
                 <w:b/>
               </w:rPr>
-              <w:t>wrl</w:t>
+              <w:t>assimpjson</w:t>
             </w:r>
           </w:p>
         </w:tc>
@@ -2544,7 +2527,7 @@
               <w:rPr>
                 <w:b/>
               </w:rPr>
-              <w:t>assimpjson</w:t>
+              <w:t>sea</w:t>
             </w:r>
           </w:p>
         </w:tc>
@@ -2556,124 +2539,7 @@
           </w:tcPr>
           <w:p>
             <w:r>
-              <w:t>Loaded as a 3D model</w:t>
-            </w:r>
-          </w:p>
-        </w:tc>
-      </w:tr>
-      <w:tr>
-        <w:trPr>
-          <w:trHeight w:val="288"/>
-        </w:trPr>
-        <w:tc>
-          <w:tcPr>
-            <w:tcW w:w="1328" w:type="dxa"/>
-            <w:noWrap/>
-            <w:hideMark/>
-          </w:tcPr>
-          <w:p>
-            <w:pPr>
-              <w:rPr>
-                <w:b/>
-              </w:rPr>
-            </w:pPr>
-            <w:r>
-              <w:rPr>
-                <w:b/>
-              </w:rPr>
-              <w:t>ol</w:t>
-            </w:r>
-          </w:p>
-        </w:tc>
-        <w:tc>
-          <w:tcPr>
-            <w:tcW w:w="7130" w:type="dxa"/>
-            <w:noWrap/>
-            <w:hideMark/>
-          </w:tcPr>
-          <w:p>
-            <w:r>
-              <w:t>Loaded as a 3D model</w:t>
-            </w:r>
-            <w:r>
-              <w:t>. INTERNAL ONLY. NOT INCLUDED IN THE MARKETPLACE RELEASE</w:t>
-            </w:r>
-          </w:p>
-        </w:tc>
-      </w:tr>
-      <w:tr>
-        <w:trPr>
-          <w:trHeight w:val="288"/>
-        </w:trPr>
-        <w:tc>
-          <w:tcPr>
-            <w:tcW w:w="1328" w:type="dxa"/>
-            <w:noWrap/>
-            <w:hideMark/>
-          </w:tcPr>
-          <w:p>
-            <w:pPr>
-              <w:rPr>
-                <w:b/>
-              </w:rPr>
-            </w:pPr>
-            <w:r>
-              <w:rPr>
-                <w:b/>
-              </w:rPr>
-              <w:t>sea</w:t>
-            </w:r>
-          </w:p>
-        </w:tc>
-        <w:tc>
-          <w:tcPr>
-            <w:tcW w:w="7130" w:type="dxa"/>
-            <w:noWrap/>
-            <w:hideMark/>
-          </w:tcPr>
-          <w:p>
-            <w:r>
               <w:t>Loaded as a 3D scene. Also includes animations</w:t>
-            </w:r>
-          </w:p>
-        </w:tc>
-      </w:tr>
-      <w:tr>
-        <w:trPr>
-          <w:trHeight w:val="288"/>
-        </w:trPr>
-        <w:tc>
-          <w:tcPr>
-            <w:tcW w:w="1328" w:type="dxa"/>
-            <w:noWrap/>
-            <w:hideMark/>
-          </w:tcPr>
-          <w:p>
-            <w:pPr>
-              <w:rPr>
-                <w:b/>
-              </w:rPr>
-            </w:pPr>
-            <w:r>
-              <w:rPr>
-                <w:b/>
-              </w:rPr>
-              <w:t>PVT</w:t>
-            </w:r>
-          </w:p>
-        </w:tc>
-        <w:tc>
-          <w:tcPr>
-            <w:tcW w:w="7130" w:type="dxa"/>
-            <w:noWrap/>
-            <w:hideMark/>
-          </w:tcPr>
-          <w:p>
-            <w:r>
-              <w:t>Loaded as a 3D model</w:t>
-            </w:r>
-            <w:r>
-              <w:t>. INTERNAL ONLY. NOT INCLUDED IN THE MARKETPLACE RELEASE</w:t>
             </w:r>
           </w:p>
         </w:tc>
@@ -2687,11 +2553,10 @@
         <w:rPr>
           <w:noProof/>
         </w:rPr>
-        <w:lastRenderedPageBreak/>
         <w:drawing>
-          <wp:inline distT="0" distB="0" distL="0" distR="0" wp14:anchorId="72777386" wp14:editId="32300280">
-            <wp:extent cx="5943600" cy="3651885"/>
-            <wp:effectExtent l="0" t="0" r="0" b="5715"/>
+          <wp:inline distT="0" distB="0" distL="0" distR="0" wp14:anchorId="72777386" wp14:editId="4A24E061">
+            <wp:extent cx="5806440" cy="3567610"/>
+            <wp:effectExtent l="0" t="0" r="3810" b="0"/>
             <wp:docPr id="3" name="Picture 3"/>
             <wp:cNvGraphicFramePr>
               <a:graphicFrameLocks xmlns:a="http://schemas.openxmlformats.org/drawingml/2006/main" noChangeAspect="1"/>
@@ -2712,7 +2577,7 @@
                   <pic:spPr>
                     <a:xfrm>
                       <a:off x="0" y="0"/>
-                      <a:ext cx="5943600" cy="3651885"/>
+                      <a:ext cx="5810337" cy="3570004"/>
                     </a:xfrm>
                     <a:prstGeom prst="rect">
                       <a:avLst/>
@@ -2731,7 +2596,14 @@
       </w:pPr>
       <w:bookmarkStart w:id="12" w:name="_Toc427157770"/>
       <w:bookmarkStart w:id="13" w:name="_Toc460343407"/>
-      <w:r>
+    </w:p>
+    <w:p/>
+    <w:p>
+      <w:pPr>
+        <w:pStyle w:val="Heading2"/>
+      </w:pPr>
+      <w:r>
+        <w:lastRenderedPageBreak/>
         <w:t>Configuration</w:t>
       </w:r>
       <w:bookmarkEnd w:id="12"/>
@@ -2781,10 +2653,7 @@
         <w:t>ModelType:</w:t>
       </w:r>
       <w:r>
-        <w:t xml:space="preserve"> the type of the model to load. If set on the default, “Auto-Detect”, the ModelURL </w:t>
-      </w:r>
-      <w:r>
-        <w:t xml:space="preserve">must contain the file name and the extension that you are trying to load. This extension is used to determine what kind of file it is. For example, a link like </w:t>
+        <w:t xml:space="preserve"> the type of the model to load. If set on the default, “Auto-Detect”, the ModelURL must contain the file name and the extension that you are trying to load. This extension is used to determine what kind of file it is. For example, a link like </w:t>
       </w:r>
       <w:hyperlink r:id="rId21" w:history="1">
         <w:r>
@@ -2795,13 +2664,50 @@
         </w:r>
       </w:hyperlink>
       <w:r>
-        <w:t xml:space="preserve"> is explicit that this is a Collada file</w:t>
-      </w:r>
-      <w:r>
-        <w:t>. If the ModelType is set, then only files of that type can be loaded.</w:t>
-      </w:r>
-      <w:bookmarkStart w:id="14" w:name="_GoBack"/>
-      <w:bookmarkEnd w:id="14"/>
+        <w:t xml:space="preserve"> is explicit that this is a Collada file. If the ModelType is set, then only files of that type can be loaded.</w:t>
+      </w:r>
+    </w:p>
+    <w:p>
+      <w:pPr>
+        <w:pStyle w:val="ListParagraph"/>
+        <w:numPr>
+          <w:ilvl w:val="0"/>
+          <w:numId w:val="42"/>
+        </w:numPr>
+      </w:pPr>
+      <w:r>
+        <w:rPr>
+          <w:b/>
+        </w:rPr>
+        <w:t>CameraControls:</w:t>
+      </w:r>
+      <w:r>
+        <w:t xml:space="preserve"> Enable </w:t>
+      </w:r>
+      <w:r>
+        <w:t xml:space="preserve">orbiting, </w:t>
+      </w:r>
+      <w:r>
+        <w:t>dollying (zooming), and panning</w:t>
+      </w:r>
+    </w:p>
+    <w:p>
+      <w:pPr>
+        <w:pStyle w:val="ListParagraph"/>
+        <w:numPr>
+          <w:ilvl w:val="0"/>
+          <w:numId w:val="42"/>
+        </w:numPr>
+      </w:pPr>
+      <w:r>
+        <w:rPr>
+          <w:b/>
+        </w:rPr>
+        <w:t>CameraAutoRotate:</w:t>
+      </w:r>
+      <w:r>
+        <w:t xml:space="preserve"> Enable auto-rotating of the camera around the target</w:t>
+      </w:r>
     </w:p>
     <w:p>
       <w:pPr>
@@ -2947,13 +2853,13 @@
       <w:pPr>
         <w:pStyle w:val="Heading2"/>
       </w:pPr>
-      <w:bookmarkStart w:id="15" w:name="_Toc427157771"/>
-      <w:bookmarkStart w:id="16" w:name="_Toc460343408"/>
+      <w:bookmarkStart w:id="14" w:name="_Toc427157771"/>
+      <w:bookmarkStart w:id="15" w:name="_Toc460343408"/>
       <w:r>
         <w:t>Usage</w:t>
       </w:r>
+      <w:bookmarkEnd w:id="14"/>
       <w:bookmarkEnd w:id="15"/>
-      <w:bookmarkEnd w:id="16"/>
     </w:p>
     <w:p>
       <w:r>
@@ -3015,7 +2921,6 @@
         </w:numPr>
       </w:pPr>
       <w:r>
-        <w:lastRenderedPageBreak/>
         <w:t>Orbit - left mouse / touch: one finger move</w:t>
       </w:r>
     </w:p>
@@ -3040,7 +2945,15 @@
         </w:numPr>
       </w:pPr>
       <w:r>
-        <w:t>Pan - right mouse, or arrow keys / touch: three finter swipe</w:t>
+        <w:t>Pan - right mouse, or arrow keys / touch: three fin</w:t>
+      </w:r>
+      <w:r>
+        <w:t>g</w:t>
+      </w:r>
+      <w:bookmarkStart w:id="16" w:name="_GoBack"/>
+      <w:bookmarkEnd w:id="16"/>
+      <w:r>
+        <w:t>er swipe</w:t>
       </w:r>
     </w:p>
     <w:p/>
@@ -3065,7 +2978,10 @@
     <w:p/>
     <w:p>
       <w:r>
-        <w:t>This extension was tested for compatibility with the following ThingWorx Platform version(s) and Operating System(s):</w:t>
+        <w:t>This extension was tested for compatibility with the following ThingWorx Platform ver</w:t>
+      </w:r>
+      <w:r>
+        <w:t>sion(s) and Operating System(s). Please note that some model formats are not compatible with certain browsers.</w:t>
       </w:r>
     </w:p>
     <w:tbl>
@@ -3126,6 +3042,7 @@
             <w:tcW w:w="3635" w:type="dxa"/>
             <w:tcBorders>
               <w:top w:val="single" w:sz="4" w:space="0" w:color="auto"/>
+              <w:bottom w:val="single" w:sz="4" w:space="0" w:color="auto"/>
             </w:tcBorders>
             <w:shd w:val="pct25" w:color="auto" w:fill="auto"/>
           </w:tcPr>
@@ -3135,6 +3052,46 @@
             </w:pPr>
             <w:r>
               <w:t>OS</w:t>
+            </w:r>
+          </w:p>
+        </w:tc>
+        <w:tc>
+          <w:tcPr>
+            <w:tcW w:w="5725" w:type="dxa"/>
+            <w:tcBorders>
+              <w:top w:val="single" w:sz="4" w:space="0" w:color="auto"/>
+              <w:bottom w:val="single" w:sz="4" w:space="0" w:color="auto"/>
+            </w:tcBorders>
+            <w:shd w:val="clear" w:color="auto" w:fill="auto"/>
+          </w:tcPr>
+          <w:p>
+            <w:r>
+              <w:t>Windows 7, Service Pack 1</w:t>
+            </w:r>
+            <w:r>
+              <w:t>, i</w:t>
+            </w:r>
+            <w:r>
+              <w:t>OS 10, Android 5, OSX 10.12</w:t>
+            </w:r>
+          </w:p>
+        </w:tc>
+      </w:tr>
+      <w:tr>
+        <w:tc>
+          <w:tcPr>
+            <w:tcW w:w="3635" w:type="dxa"/>
+            <w:tcBorders>
+              <w:top w:val="single" w:sz="4" w:space="0" w:color="auto"/>
+            </w:tcBorders>
+            <w:shd w:val="pct25" w:color="auto" w:fill="auto"/>
+          </w:tcPr>
+          <w:p>
+            <w:pPr>
+              <w:pStyle w:val="Heading5"/>
+            </w:pPr>
+            <w:r>
+              <w:t>Browser</w:t>
             </w:r>
           </w:p>
         </w:tc>
@@ -3148,21 +3105,12 @@
           </w:tcPr>
           <w:p>
             <w:r>
-              <w:t>Windows 7, Service Pack 1</w:t>
-            </w:r>
-            <w:r>
-              <w:t>, IOS 10, Android 5, OSX 10.12</w:t>
+              <w:t xml:space="preserve">Chrome 53, Firefox 48, </w:t>
             </w:r>
           </w:p>
         </w:tc>
       </w:tr>
     </w:tbl>
-    <w:p>
-      <w:pPr>
-        <w:pStyle w:val="Heading3"/>
-      </w:pPr>
-    </w:p>
-    <w:p/>
     <w:p/>
     <w:sectPr>
       <w:headerReference w:type="default" r:id="rId22"/>
@@ -7263,6 +7211,7 @@
   <w:style w:type="character" w:default="1" w:styleId="DefaultParagraphFont">
     <w:name w:val="Default Paragraph Font"/>
     <w:uiPriority w:val="1"/>
+    <w:semiHidden/>
     <w:unhideWhenUsed/>
   </w:style>
   <w:style w:type="table" w:default="1" w:styleId="TableNormal">
@@ -8300,28 +8249,10 @@
 
 <file path=customXml/item2.xml><?xml version="1.0" encoding="utf-8"?>
 <?mso-contentType ?>
-<FormTemplates xmlns="http://schemas.microsoft.com/sharepoint/v3/contenttype/forms">
-  <Display>DocumentLibraryForm</Display>
-  <Edit>DocumentLibraryForm</Edit>
-  <New>DocumentLibraryForm</New>
-</FormTemplates>
+<spe:Receivers xmlns:spe="http://schemas.microsoft.com/sharepoint/events"/>
 </file>
 
 <file path=customXml/item3.xml><?xml version="1.0" encoding="utf-8"?>
-<p:properties xmlns:p="http://schemas.microsoft.com/office/2006/metadata/properties" xmlns:xsi="http://www.w3.org/2001/XMLSchema-instance" xmlns:pc="http://schemas.microsoft.com/office/infopath/2007/PartnerControls">
-  <documentManagement>
-    <TaxKeywordTaxHTField xmlns="70050a95-a0e9-49d7-93d0-9cc0c209ff35">
-      <Terms xmlns="http://schemas.microsoft.com/office/infopath/2007/PartnerControls"/>
-    </TaxKeywordTaxHTField>
-    <IconOverlay xmlns="http://schemas.microsoft.com/sharepoint/v4" xsi:nil="true"/>
-    <TaxCatchAll xmlns="70050a95-a0e9-49d7-93d0-9cc0c209ff35"/>
-    <RoutingRuleDescription xmlns="http://schemas.microsoft.com/sharepoint/v3" xsi:nil="true"/>
-    <PTCContentExpiration xmlns="70050a95-a0e9-49d7-93d0-9cc0c209ff35">2099-09-22T04:00:00+00:00</PTCContentExpiration>
-  </documentManagement>
-</p:properties>
-</file>
-
-<file path=customXml/item4.xml><?xml version="1.0" encoding="utf-8"?>
 <ct:contentTypeSchema xmlns:ct="http://schemas.microsoft.com/office/2006/metadata/contentType" xmlns:ma="http://schemas.microsoft.com/office/2006/metadata/properties/metaAttributes" ct:_="" ma:_="" ma:contentTypeName="PTC Document" ma:contentTypeID="0x010100C96DB0CE8DF25246934648151BC9081800DDFFCBA6F93F71449E68276DF70F4C6E" ma:contentTypeVersion="5" ma:contentTypeDescription="PTC Global default document. " ma:contentTypeScope="" ma:versionID="f5a53dc9640ff96c501d6fd6a816c4a6">
   <xsd:schema xmlns:xsd="http://www.w3.org/2001/XMLSchema" xmlns:xs="http://www.w3.org/2001/XMLSchema" xmlns:p="http://schemas.microsoft.com/office/2006/metadata/properties" xmlns:ns1="http://schemas.microsoft.com/sharepoint/v3" xmlns:ns2="70050a95-a0e9-49d7-93d0-9cc0c209ff35" xmlns:ns3="http://schemas.microsoft.com/sharepoint/v4" targetNamespace="http://schemas.microsoft.com/office/2006/metadata/properties" ma:root="true" ma:fieldsID="7a7e24c6ee3eb9e1893bb56c21dab20a" ns1:_="" ns2:_="" ns3:_="">
     <xsd:import namespace="http://schemas.microsoft.com/sharepoint/v3"/>
@@ -8503,9 +8434,27 @@
 </ct:contentTypeSchema>
 </file>
 
+<file path=customXml/item4.xml><?xml version="1.0" encoding="utf-8"?>
+<p:properties xmlns:p="http://schemas.microsoft.com/office/2006/metadata/properties" xmlns:xsi="http://www.w3.org/2001/XMLSchema-instance" xmlns:pc="http://schemas.microsoft.com/office/infopath/2007/PartnerControls">
+  <documentManagement>
+    <TaxKeywordTaxHTField xmlns="70050a95-a0e9-49d7-93d0-9cc0c209ff35">
+      <Terms xmlns="http://schemas.microsoft.com/office/infopath/2007/PartnerControls"/>
+    </TaxKeywordTaxHTField>
+    <IconOverlay xmlns="http://schemas.microsoft.com/sharepoint/v4" xsi:nil="true"/>
+    <TaxCatchAll xmlns="70050a95-a0e9-49d7-93d0-9cc0c209ff35"/>
+    <RoutingRuleDescription xmlns="http://schemas.microsoft.com/sharepoint/v3" xsi:nil="true"/>
+    <PTCContentExpiration xmlns="70050a95-a0e9-49d7-93d0-9cc0c209ff35">2099-09-22T04:00:00+00:00</PTCContentExpiration>
+  </documentManagement>
+</p:properties>
+</file>
+
 <file path=customXml/item5.xml><?xml version="1.0" encoding="utf-8"?>
 <?mso-contentType ?>
-<spe:Receivers xmlns:spe="http://schemas.microsoft.com/sharepoint/events"/>
+<FormTemplates xmlns="http://schemas.microsoft.com/sharepoint/v3/contenttype/forms">
+  <Display>DocumentLibraryForm</Display>
+  <Edit>DocumentLibraryForm</Edit>
+  <New>DocumentLibraryForm</New>
+</FormTemplates>
 </file>
 
 <file path=customXml/item6.xml><?xml version="1.0" encoding="utf-8"?>
@@ -8521,26 +8470,14 @@
 </file>
 
 <file path=customXml/itemProps2.xml><?xml version="1.0" encoding="utf-8"?>
-<ds:datastoreItem xmlns:ds="http://schemas.openxmlformats.org/officeDocument/2006/customXml" ds:itemID="{A5705AE2-1918-4D14-AD40-2E0E4325F448}">
+<ds:datastoreItem xmlns:ds="http://schemas.openxmlformats.org/officeDocument/2006/customXml" ds:itemID="{3B3A3977-118B-4803-A0BD-547E45DD4A0A}">
   <ds:schemaRefs>
-    <ds:schemaRef ds:uri="http://schemas.microsoft.com/sharepoint/v3/contenttype/forms"/>
+    <ds:schemaRef ds:uri="http://schemas.microsoft.com/sharepoint/events"/>
   </ds:schemaRefs>
 </ds:datastoreItem>
 </file>
 
 <file path=customXml/itemProps3.xml><?xml version="1.0" encoding="utf-8"?>
-<ds:datastoreItem xmlns:ds="http://schemas.openxmlformats.org/officeDocument/2006/customXml" ds:itemID="{4B3C2DCC-6CF0-4EA5-BCEA-5B272F926618}">
-  <ds:schemaRefs>
-    <ds:schemaRef ds:uri="http://schemas.microsoft.com/office/2006/metadata/properties"/>
-    <ds:schemaRef ds:uri="http://schemas.microsoft.com/office/infopath/2007/PartnerControls"/>
-    <ds:schemaRef ds:uri="70050a95-a0e9-49d7-93d0-9cc0c209ff35"/>
-    <ds:schemaRef ds:uri="http://schemas.microsoft.com/sharepoint/v4"/>
-    <ds:schemaRef ds:uri="http://schemas.microsoft.com/sharepoint/v3"/>
-  </ds:schemaRefs>
-</ds:datastoreItem>
-</file>
-
-<file path=customXml/itemProps4.xml><?xml version="1.0" encoding="utf-8"?>
 <ds:datastoreItem xmlns:ds="http://schemas.openxmlformats.org/officeDocument/2006/customXml" ds:itemID="{579B0A79-D2B2-4CC7-8378-9B1EBF84A119}">
   <ds:schemaRefs>
     <ds:schemaRef ds:uri="http://schemas.microsoft.com/office/2006/metadata/contentType"/>
@@ -8560,16 +8497,28 @@
 </ds:datastoreItem>
 </file>
 
+<file path=customXml/itemProps4.xml><?xml version="1.0" encoding="utf-8"?>
+<ds:datastoreItem xmlns:ds="http://schemas.openxmlformats.org/officeDocument/2006/customXml" ds:itemID="{4B3C2DCC-6CF0-4EA5-BCEA-5B272F926618}">
+  <ds:schemaRefs>
+    <ds:schemaRef ds:uri="http://schemas.microsoft.com/office/2006/metadata/properties"/>
+    <ds:schemaRef ds:uri="http://schemas.microsoft.com/office/infopath/2007/PartnerControls"/>
+    <ds:schemaRef ds:uri="70050a95-a0e9-49d7-93d0-9cc0c209ff35"/>
+    <ds:schemaRef ds:uri="http://schemas.microsoft.com/sharepoint/v4"/>
+    <ds:schemaRef ds:uri="http://schemas.microsoft.com/sharepoint/v3"/>
+  </ds:schemaRefs>
+</ds:datastoreItem>
+</file>
+
 <file path=customXml/itemProps5.xml><?xml version="1.0" encoding="utf-8"?>
-<ds:datastoreItem xmlns:ds="http://schemas.openxmlformats.org/officeDocument/2006/customXml" ds:itemID="{3B3A3977-118B-4803-A0BD-547E45DD4A0A}">
+<ds:datastoreItem xmlns:ds="http://schemas.openxmlformats.org/officeDocument/2006/customXml" ds:itemID="{A5705AE2-1918-4D14-AD40-2E0E4325F448}">
   <ds:schemaRefs>
-    <ds:schemaRef ds:uri="http://schemas.microsoft.com/sharepoint/events"/>
+    <ds:schemaRef ds:uri="http://schemas.microsoft.com/sharepoint/v3/contenttype/forms"/>
   </ds:schemaRefs>
 </ds:datastoreItem>
 </file>
 
 <file path=customXml/itemProps6.xml><?xml version="1.0" encoding="utf-8"?>
-<ds:datastoreItem xmlns:ds="http://schemas.openxmlformats.org/officeDocument/2006/customXml" ds:itemID="{A66C8DED-5C85-4497-80BD-FF5E0D42B555}">
+<ds:datastoreItem xmlns:ds="http://schemas.openxmlformats.org/officeDocument/2006/customXml" ds:itemID="{7C6028D6-EAC0-4A79-BD3B-75F8D44257B3}">
   <ds:schemaRefs>
     <ds:schemaRef ds:uri="http://schemas.openxmlformats.org/officeDocument/2006/bibliography"/>
   </ds:schemaRefs>

</xml_diff>

<commit_message>
Updated documentation and build file
</commit_message>
<xml_diff>
--- a/Three Model Viewer Guide.docx
+++ b/Three Model Viewer Guide.docx
@@ -320,7 +320,27 @@
               <w:sz w:val="16"/>
               <w:szCs w:val="16"/>
             </w:rPr>
-            <w:t>This document and the software described herein are Commercial Computer Documentation and Software, pursuant to FAR 12.212(a)-(b) (OCT’95) or DFARS 227.7202-1(a) and 227.7202-3(a) (JUN’95), and are provided to the US Government under a limited commercial license only. For procurements predating the above clauses, use, duplication, or disclosure by the Government is subject to the restrictions set forth in subparagraph (c)(1)(ii) of the Rights in Technical Data and Computer Software Clause at DFARS 252.227-7013 (OCT’88) or Commercial Computer Software-Restricted Rights at FAR 52.227-19(c)(1)-(2) (JUN’87), as applicable. 01012015</w:t>
+            <w:t>This document and the software described herein are Commercial Computer Documentation and Software, pursuant to FAR 12.212(a)-(b) (OCT’95) or DFARS 227.7202-1(a) and 227.7202-3(a) (JUN’95), and are provided to the US Government under a limited commercial license only. For procurements predating the above clauses, use, duplication, or disclosure by the Government is subject to the restrictions set forth in subparagraph (c)(1)(ii) of the Rights in Technical Data and Computer Software Clause at DFARS 252.227-7013 (OCT’88) or Commercial Computer Software-Restricted Rights at FAR 52.227-19(c)(</w:t>
+          </w:r>
+          <w:proofErr w:type="gramStart"/>
+          <w:r>
+            <w:rPr>
+              <w:rFonts w:eastAsia="Times New Roman" w:cs="Helvetica"/>
+              <w:color w:val="000000"/>
+              <w:sz w:val="16"/>
+              <w:szCs w:val="16"/>
+            </w:rPr>
+            <w:t>1)-(</w:t>
+          </w:r>
+          <w:proofErr w:type="gramEnd"/>
+          <w:r>
+            <w:rPr>
+              <w:rFonts w:eastAsia="Times New Roman" w:cs="Helvetica"/>
+              <w:color w:val="000000"/>
+              <w:sz w:val="16"/>
+              <w:szCs w:val="16"/>
+            </w:rPr>
+            <w:t>2) (JUN’87), as applicable. 01012015</w:t>
           </w:r>
         </w:p>
         <w:p>
@@ -1145,7 +1165,13 @@
           </w:tcPr>
           <w:p>
             <w:r>
-              <w:t>Updated Three.JS to r82</w:t>
+              <w:t>Updated Three.</w:t>
+            </w:r>
+            <w:r>
+              <w:t>js</w:t>
+            </w:r>
+            <w:r>
+              <w:t xml:space="preserve"> to r82</w:t>
             </w:r>
           </w:p>
           <w:p>
@@ -1160,7 +1186,23 @@
           </w:p>
           <w:p>
             <w:r>
-              <w:t>Automatically load mtl for obj files when available.</w:t>
+              <w:t xml:space="preserve">Automatically load </w:t>
+            </w:r>
+            <w:proofErr w:type="spellStart"/>
+            <w:r>
+              <w:t>mtl</w:t>
+            </w:r>
+            <w:proofErr w:type="spellEnd"/>
+            <w:r>
+              <w:t xml:space="preserve"> for </w:t>
+            </w:r>
+            <w:proofErr w:type="spellStart"/>
+            <w:r>
+              <w:t>obj</w:t>
+            </w:r>
+            <w:proofErr w:type="spellEnd"/>
+            <w:r>
+              <w:t xml:space="preserve"> files when available.</w:t>
             </w:r>
           </w:p>
           <w:p>
@@ -1171,6 +1213,76 @@
           <w:p>
             <w:r>
               <w:t>Fixed selection bugs.</w:t>
+            </w:r>
+          </w:p>
+        </w:tc>
+      </w:tr>
+      <w:tr>
+        <w:tc>
+          <w:tcPr>
+            <w:tcW w:w="1823" w:type="dxa"/>
+          </w:tcPr>
+          <w:p>
+            <w:r>
+              <w:t>1.3</w:t>
+            </w:r>
+          </w:p>
+        </w:tc>
+        <w:tc>
+          <w:tcPr>
+            <w:tcW w:w="3135" w:type="dxa"/>
+          </w:tcPr>
+          <w:p>
+            <w:r>
+              <w:t>10/01/2017</w:t>
+            </w:r>
+          </w:p>
+        </w:tc>
+        <w:tc>
+          <w:tcPr>
+            <w:tcW w:w="4392" w:type="dxa"/>
+          </w:tcPr>
+          <w:p>
+            <w:r>
+              <w:t>Updated to Three.js to r83</w:t>
+            </w:r>
+          </w:p>
+          <w:p>
+            <w:r>
+              <w:t xml:space="preserve">Added an experimental </w:t>
+            </w:r>
+            <w:proofErr w:type="spellStart"/>
+            <w:r>
+              <w:t>sceneTree</w:t>
+            </w:r>
+            <w:proofErr w:type="spellEnd"/>
+            <w:r>
+              <w:t xml:space="preserve"> property</w:t>
+            </w:r>
+          </w:p>
+          <w:p>
+            <w:r>
+              <w:t>The rotation now happens from the center of the object</w:t>
+            </w:r>
+          </w:p>
+          <w:p>
+            <w:r>
+              <w:t>Added rotation based on quaternions</w:t>
+            </w:r>
+          </w:p>
+          <w:p>
+            <w:r>
+              <w:t>Added option to set the Y model offset</w:t>
+            </w:r>
+          </w:p>
+          <w:p>
+            <w:r>
+              <w:t>Added loading indicator</w:t>
+            </w:r>
+          </w:p>
+          <w:p>
+            <w:r>
+              <w:t>Added event for loading successful and loading error</w:t>
             </w:r>
           </w:p>
         </w:tc>
@@ -1195,21 +1307,47 @@
     <w:p/>
     <w:p>
       <w:r>
-        <w:t xml:space="preserve">Extensibility is a core aspect of the architecture and design of ThingWorx. Partners, third parties, and </w:t>
-      </w:r>
-      <w:r>
-        <w:t>general ThingWorx users can easily add new functionality into the system, seamlessly. Extensions can be in the form of Service (function/method) Libraries, Connector Templates, Widgets, and more.</w:t>
+        <w:t xml:space="preserve">Extensibility is a core aspect of the architecture and design of </w:t>
+      </w:r>
+      <w:proofErr w:type="spellStart"/>
+      <w:r>
+        <w:t>ThingWorx</w:t>
+      </w:r>
+      <w:proofErr w:type="spellEnd"/>
+      <w:r>
+        <w:t xml:space="preserve">. Partners, third parties, and </w:t>
+      </w:r>
+      <w:r>
+        <w:t xml:space="preserve">general </w:t>
+      </w:r>
+      <w:proofErr w:type="spellStart"/>
+      <w:r>
+        <w:t>ThingWorx</w:t>
+      </w:r>
+      <w:proofErr w:type="spellEnd"/>
+      <w:r>
+        <w:t xml:space="preserve"> users can easily add new functionality into the system, seamlessly. Extensions can be in the form of Service (function/method) Libraries, Connector Templates, Widgets, and more.</w:t>
       </w:r>
     </w:p>
     <w:p>
       <w:r>
         <w:t xml:space="preserve">This document provides installation and usage instructions for the </w:t>
       </w:r>
-      <w:fldSimple w:instr=" DOCPROPERTY  &quot;Extension Name&quot;  \* MERGEFORMAT ">
-        <w:r>
-          <w:t>THREE MODEL VIEWER</w:t>
-        </w:r>
-      </w:fldSimple>
+      <w:r>
+        <w:fldChar w:fldCharType="begin"/>
+      </w:r>
+      <w:r>
+        <w:instrText xml:space="preserve"> DOCPROPERTY  "Extension Name"  \* MERGEFORMAT </w:instrText>
+      </w:r>
+      <w:r>
+        <w:fldChar w:fldCharType="separate"/>
+      </w:r>
+      <w:r>
+        <w:t>THREE MODEL VIEWER</w:t>
+      </w:r>
+      <w:r>
+        <w:fldChar w:fldCharType="end"/>
+      </w:r>
       <w:r>
         <w:t xml:space="preserve"> Extension.</w:t>
       </w:r>
@@ -1253,7 +1391,15 @@
         <w:t>THREE MODEL VIEWER</w:t>
       </w:r>
       <w:r>
-        <w:t xml:space="preserve"> Extension for ThingWorx </w:t>
+        <w:t xml:space="preserve"> Extension for </w:t>
+      </w:r>
+      <w:proofErr w:type="spellStart"/>
+      <w:r>
+        <w:t>ThingWorx</w:t>
+      </w:r>
+      <w:proofErr w:type="spellEnd"/>
+      <w:r>
+        <w:t xml:space="preserve"> </w:t>
       </w:r>
       <w:r>
         <w:t>also provides advanced capabilities of using scenes created in other programs.</w:t>
@@ -1262,8 +1408,13 @@
         <w:t xml:space="preserve"> This extension utilizes the </w:t>
       </w:r>
       <w:r>
-        <w:t>Three.js libraries and modern web technologies like WebGL</w:t>
-      </w:r>
+        <w:t xml:space="preserve">Three.js libraries and modern web technologies like </w:t>
+      </w:r>
+      <w:proofErr w:type="spellStart"/>
+      <w:r>
+        <w:t>WebGL</w:t>
+      </w:r>
+      <w:proofErr w:type="spellEnd"/>
       <w:r>
         <w:t xml:space="preserve">.  For more information, visit </w:t>
       </w:r>
@@ -1316,6 +1467,7 @@
       <w:bookmarkStart w:id="8" w:name="_Toc427157768"/>
       <w:bookmarkStart w:id="9" w:name="_Toc460343405"/>
       <w:r>
+        <w:lastRenderedPageBreak/>
         <w:t xml:space="preserve">Installing the </w:t>
       </w:r>
       <w:r>
@@ -1361,7 +1513,21 @@
               <w:rPr>
                 <w:rFonts w:ascii="Questrial" w:hAnsi="Questrial"/>
               </w:rPr>
-              <w:t>From a web browser, launch ThingWorx.</w:t>
+              <w:t xml:space="preserve">From a web browser, launch </w:t>
+            </w:r>
+            <w:proofErr w:type="spellStart"/>
+            <w:r>
+              <w:rPr>
+                <w:rFonts w:ascii="Questrial" w:hAnsi="Questrial"/>
+              </w:rPr>
+              <w:t>ThingWorx</w:t>
+            </w:r>
+            <w:proofErr w:type="spellEnd"/>
+            <w:r>
+              <w:rPr>
+                <w:rFonts w:ascii="Questrial" w:hAnsi="Questrial"/>
+              </w:rPr>
+              <w:t>.</w:t>
             </w:r>
           </w:p>
           <w:p>
@@ -1375,7 +1541,21 @@
               <w:rPr>
                 <w:rFonts w:ascii="Questrial" w:hAnsi="Questrial"/>
               </w:rPr>
-              <w:t>Log into ThingWorx as an administrator.</w:t>
+              <w:t xml:space="preserve">Log into </w:t>
+            </w:r>
+            <w:proofErr w:type="spellStart"/>
+            <w:r>
+              <w:rPr>
+                <w:rFonts w:ascii="Questrial" w:hAnsi="Questrial"/>
+              </w:rPr>
+              <w:t>ThingWorx</w:t>
+            </w:r>
+            <w:proofErr w:type="spellEnd"/>
+            <w:r>
+              <w:rPr>
+                <w:rFonts w:ascii="Questrial" w:hAnsi="Questrial"/>
+              </w:rPr>
+              <w:t xml:space="preserve"> as an administrator.</w:t>
             </w:r>
           </w:p>
         </w:tc>
@@ -1404,7 +1584,6 @@
               <w:rPr>
                 <w:rFonts w:ascii="Questrial" w:hAnsi="Questrial"/>
               </w:rPr>
-              <w:lastRenderedPageBreak/>
               <w:t xml:space="preserve">Go to </w:t>
             </w:r>
             <w:r>
@@ -1930,7 +2109,6 @@
       <w:bookmarkStart w:id="10" w:name="_Toc427157769"/>
       <w:bookmarkStart w:id="11" w:name="_Toc460343406"/>
       <w:r>
-        <w:lastRenderedPageBreak/>
         <w:t>Configuration and Usage</w:t>
       </w:r>
       <w:bookmarkEnd w:id="10"/>
@@ -1952,7 +2130,7 @@
         <w:tblLook w:val="04A0" w:firstRow="1" w:lastRow="0" w:firstColumn="1" w:lastColumn="0" w:noHBand="0" w:noVBand="1"/>
       </w:tblPr>
       <w:tblGrid>
-        <w:gridCol w:w="1328"/>
+        <w:gridCol w:w="1354"/>
         <w:gridCol w:w="7130"/>
       </w:tblGrid>
       <w:tr>
@@ -2020,12 +2198,14 @@
                 <w:b/>
               </w:rPr>
             </w:pPr>
+            <w:proofErr w:type="spellStart"/>
             <w:r>
               <w:rPr>
                 <w:b/>
               </w:rPr>
               <w:t>dae</w:t>
             </w:r>
+            <w:proofErr w:type="spellEnd"/>
           </w:p>
         </w:tc>
         <w:tc>
@@ -2097,12 +2277,14 @@
                 <w:b/>
               </w:rPr>
             </w:pPr>
+            <w:proofErr w:type="spellStart"/>
             <w:r>
               <w:rPr>
                 <w:b/>
               </w:rPr>
               <w:t>amf</w:t>
             </w:r>
+            <w:proofErr w:type="spellEnd"/>
           </w:p>
         </w:tc>
         <w:tc>
@@ -2134,12 +2316,14 @@
                 <w:b/>
               </w:rPr>
             </w:pPr>
+            <w:proofErr w:type="spellStart"/>
             <w:r>
               <w:rPr>
                 <w:b/>
               </w:rPr>
               <w:t>awd</w:t>
             </w:r>
+            <w:proofErr w:type="spellEnd"/>
           </w:p>
         </w:tc>
         <w:tc>
@@ -2171,12 +2355,14 @@
                 <w:b/>
               </w:rPr>
             </w:pPr>
+            <w:proofErr w:type="spellStart"/>
             <w:r>
               <w:rPr>
                 <w:b/>
               </w:rPr>
               <w:t>babylon</w:t>
             </w:r>
+            <w:proofErr w:type="spellEnd"/>
           </w:p>
         </w:tc>
         <w:tc>
@@ -2208,12 +2394,14 @@
                 <w:b/>
               </w:rPr>
             </w:pPr>
+            <w:proofErr w:type="spellStart"/>
             <w:r>
               <w:rPr>
                 <w:b/>
               </w:rPr>
               <w:t>ctm</w:t>
             </w:r>
+            <w:proofErr w:type="spellEnd"/>
           </w:p>
         </w:tc>
         <w:tc>
@@ -2245,12 +2433,14 @@
                 <w:b/>
               </w:rPr>
             </w:pPr>
+            <w:proofErr w:type="spellStart"/>
             <w:r>
               <w:rPr>
                 <w:b/>
               </w:rPr>
               <w:t>fbx</w:t>
             </w:r>
+            <w:proofErr w:type="spellEnd"/>
           </w:p>
         </w:tc>
         <w:tc>
@@ -2282,12 +2472,14 @@
                 <w:b/>
               </w:rPr>
             </w:pPr>
+            <w:proofErr w:type="spellStart"/>
             <w:r>
               <w:rPr>
                 <w:b/>
               </w:rPr>
               <w:t>gltf</w:t>
             </w:r>
+            <w:proofErr w:type="spellEnd"/>
           </w:p>
         </w:tc>
         <w:tc>
@@ -2295,6 +2487,80 @@
             <w:tcW w:w="7130" w:type="dxa"/>
             <w:noWrap/>
             <w:hideMark/>
+          </w:tcPr>
+          <w:p>
+            <w:r>
+              <w:t>Loaded as a 3D model</w:t>
+            </w:r>
+          </w:p>
+        </w:tc>
+      </w:tr>
+      <w:tr>
+        <w:trPr>
+          <w:trHeight w:val="288"/>
+        </w:trPr>
+        <w:tc>
+          <w:tcPr>
+            <w:tcW w:w="1328" w:type="dxa"/>
+            <w:noWrap/>
+          </w:tcPr>
+          <w:p>
+            <w:pPr>
+              <w:rPr>
+                <w:b/>
+              </w:rPr>
+            </w:pPr>
+            <w:proofErr w:type="spellStart"/>
+            <w:r>
+              <w:rPr>
+                <w:b/>
+              </w:rPr>
+              <w:t>kmz</w:t>
+            </w:r>
+            <w:proofErr w:type="spellEnd"/>
+          </w:p>
+        </w:tc>
+        <w:tc>
+          <w:tcPr>
+            <w:tcW w:w="7130" w:type="dxa"/>
+            <w:noWrap/>
+          </w:tcPr>
+          <w:p>
+            <w:r>
+              <w:t>Loaded as a 3D model</w:t>
+            </w:r>
+          </w:p>
+        </w:tc>
+      </w:tr>
+      <w:tr>
+        <w:trPr>
+          <w:trHeight w:val="288"/>
+        </w:trPr>
+        <w:tc>
+          <w:tcPr>
+            <w:tcW w:w="1328" w:type="dxa"/>
+            <w:noWrap/>
+          </w:tcPr>
+          <w:p>
+            <w:pPr>
+              <w:rPr>
+                <w:b/>
+              </w:rPr>
+            </w:pPr>
+            <w:proofErr w:type="spellStart"/>
+            <w:r>
+              <w:rPr>
+                <w:b/>
+              </w:rPr>
+              <w:t>playcanvas</w:t>
+            </w:r>
+            <w:proofErr w:type="spellEnd"/>
+          </w:p>
+        </w:tc>
+        <w:tc>
+          <w:tcPr>
+            <w:tcW w:w="7130" w:type="dxa"/>
+            <w:noWrap/>
           </w:tcPr>
           <w:p>
             <w:r>
@@ -2319,12 +2585,14 @@
                 <w:b/>
               </w:rPr>
             </w:pPr>
+            <w:proofErr w:type="spellStart"/>
             <w:r>
               <w:rPr>
                 <w:b/>
               </w:rPr>
               <w:t>json</w:t>
             </w:r>
+            <w:proofErr w:type="spellEnd"/>
           </w:p>
         </w:tc>
         <w:tc>
@@ -2335,7 +2603,7 @@
           </w:tcPr>
           <w:p>
             <w:r>
-              <w:t>Loaded as a 3D scene. This includes JSON files exported from the ThreeJS editor</w:t>
+              <w:t>Three.js native file format. Depending on the file, loaded as scene or model</w:t>
             </w:r>
           </w:p>
         </w:tc>
@@ -2393,12 +2661,14 @@
                 <w:b/>
               </w:rPr>
             </w:pPr>
+            <w:proofErr w:type="spellStart"/>
             <w:r>
               <w:rPr>
                 <w:b/>
               </w:rPr>
               <w:t>obj</w:t>
             </w:r>
+            <w:proofErr w:type="spellEnd"/>
           </w:p>
         </w:tc>
         <w:tc>
@@ -2467,12 +2737,14 @@
                 <w:b/>
               </w:rPr>
             </w:pPr>
+            <w:proofErr w:type="spellStart"/>
             <w:r>
               <w:rPr>
                 <w:b/>
               </w:rPr>
               <w:t>stl</w:t>
             </w:r>
+            <w:proofErr w:type="spellEnd"/>
           </w:p>
         </w:tc>
         <w:tc>
@@ -2504,12 +2776,14 @@
                 <w:b/>
               </w:rPr>
             </w:pPr>
+            <w:proofErr w:type="spellStart"/>
             <w:r>
               <w:rPr>
                 <w:b/>
               </w:rPr>
               <w:t>vtk</w:t>
             </w:r>
+            <w:proofErr w:type="spellEnd"/>
           </w:p>
         </w:tc>
         <w:tc>
@@ -2520,7 +2794,7 @@
           </w:tcPr>
           <w:p>
             <w:r>
-              <w:t>Loaded as a 3D scene.</w:t>
+              <w:t>Loaded as a 3D scene</w:t>
             </w:r>
           </w:p>
         </w:tc>
@@ -2541,12 +2815,14 @@
                 <w:b/>
               </w:rPr>
             </w:pPr>
+            <w:proofErr w:type="spellStart"/>
             <w:r>
               <w:rPr>
                 <w:b/>
               </w:rPr>
               <w:t>wrl</w:t>
             </w:r>
+            <w:proofErr w:type="spellEnd"/>
           </w:p>
         </w:tc>
         <w:tc>
@@ -2578,12 +2854,14 @@
                 <w:b/>
               </w:rPr>
             </w:pPr>
+            <w:proofErr w:type="spellStart"/>
             <w:r>
               <w:rPr>
                 <w:b/>
               </w:rPr>
               <w:t>assimpjson</w:t>
             </w:r>
+            <w:proofErr w:type="spellEnd"/>
           </w:p>
         </w:tc>
         <w:tc>
@@ -2591,6 +2869,43 @@
             <w:tcW w:w="7130" w:type="dxa"/>
             <w:noWrap/>
             <w:hideMark/>
+          </w:tcPr>
+          <w:p>
+            <w:r>
+              <w:t>Loaded as a 3D model</w:t>
+            </w:r>
+          </w:p>
+        </w:tc>
+      </w:tr>
+      <w:tr>
+        <w:trPr>
+          <w:trHeight w:val="288"/>
+        </w:trPr>
+        <w:tc>
+          <w:tcPr>
+            <w:tcW w:w="1328" w:type="dxa"/>
+            <w:noWrap/>
+          </w:tcPr>
+          <w:p>
+            <w:pPr>
+              <w:rPr>
+                <w:b/>
+              </w:rPr>
+            </w:pPr>
+            <w:proofErr w:type="spellStart"/>
+            <w:r>
+              <w:rPr>
+                <w:b/>
+              </w:rPr>
+              <w:t>assimp</w:t>
+            </w:r>
+            <w:proofErr w:type="spellEnd"/>
+          </w:p>
+        </w:tc>
+        <w:tc>
+          <w:tcPr>
+            <w:tcW w:w="7130" w:type="dxa"/>
+            <w:noWrap/>
           </w:tcPr>
           <w:p>
             <w:r>
@@ -2645,6 +2960,7 @@
         <w:rPr>
           <w:noProof/>
         </w:rPr>
+        <w:lastRenderedPageBreak/>
         <w:drawing>
           <wp:inline distT="0" distB="0" distL="0" distR="0" wp14:anchorId="72777386" wp14:editId="4A24E061">
             <wp:extent cx="5806440" cy="3567610"/>
@@ -2695,7 +3011,6 @@
         <w:pStyle w:val="Heading2"/>
       </w:pPr>
       <w:r>
-        <w:lastRenderedPageBreak/>
         <w:t>Configuration</w:t>
       </w:r>
       <w:bookmarkEnd w:id="12"/>
@@ -2703,7 +3018,16 @@
     </w:p>
     <w:p>
       <w:r>
-        <w:t>The widget offers the following properties that can be changed:</w:t>
+        <w:t xml:space="preserve">The widget offers the following </w:t>
+      </w:r>
+      <w:r>
+        <w:rPr>
+          <w:b/>
+        </w:rPr>
+        <w:t>properties</w:t>
+      </w:r>
+      <w:r>
+        <w:t xml:space="preserve"> that can be changed:</w:t>
       </w:r>
     </w:p>
     <w:p>
@@ -2714,12 +3038,14 @@
           <w:numId w:val="42"/>
         </w:numPr>
       </w:pPr>
+      <w:proofErr w:type="spellStart"/>
       <w:r>
         <w:rPr>
           <w:b/>
         </w:rPr>
         <w:t>ModelUrl</w:t>
       </w:r>
+      <w:proofErr w:type="spellEnd"/>
       <w:r>
         <w:rPr>
           <w:b/>
@@ -2738,14 +3064,30 @@
           <w:numId w:val="42"/>
         </w:numPr>
       </w:pPr>
+      <w:proofErr w:type="spellStart"/>
       <w:r>
         <w:rPr>
           <w:b/>
         </w:rPr>
-        <w:t>ModelType:</w:t>
-      </w:r>
-      <w:r>
-        <w:t xml:space="preserve"> the type of the model to load. If set on the default, “Auto-Detect”, the ModelURL must contain the file name and the extension that you are trying to load. This extension is used to determine what kind of file it is. For example, a link like </w:t>
+        <w:t>ModelType</w:t>
+      </w:r>
+      <w:proofErr w:type="spellEnd"/>
+      <w:r>
+        <w:rPr>
+          <w:b/>
+        </w:rPr>
+        <w:t>:</w:t>
+      </w:r>
+      <w:r>
+        <w:t xml:space="preserve"> the type of the model to load. If set on the default, “Auto-Detect”, the </w:t>
+      </w:r>
+      <w:proofErr w:type="spellStart"/>
+      <w:r>
+        <w:t>ModelURL</w:t>
+      </w:r>
+      <w:proofErr w:type="spellEnd"/>
+      <w:r>
+        <w:t xml:space="preserve"> must contain the file name and the extension that you are trying to load. This extension is used to determine what kind of file it is. For example, a link like </w:t>
       </w:r>
       <w:hyperlink r:id="rId21" w:history="1">
         <w:r>
@@ -2756,7 +3098,23 @@
         </w:r>
       </w:hyperlink>
       <w:r>
-        <w:t xml:space="preserve"> is explicit that this is a Collada file. If the ModelType is set, then only files of that type can be loaded.</w:t>
+        <w:t xml:space="preserve"> is explicit that this is a </w:t>
+      </w:r>
+      <w:proofErr w:type="spellStart"/>
+      <w:r>
+        <w:t>Collada</w:t>
+      </w:r>
+      <w:proofErr w:type="spellEnd"/>
+      <w:r>
+        <w:t xml:space="preserve"> file. If the </w:t>
+      </w:r>
+      <w:proofErr w:type="spellStart"/>
+      <w:r>
+        <w:t>ModelType</w:t>
+      </w:r>
+      <w:proofErr w:type="spellEnd"/>
+      <w:r>
+        <w:t xml:space="preserve"> is set, then only files of that type can be loaded.</w:t>
       </w:r>
     </w:p>
     <w:p>
@@ -2767,11 +3125,19 @@
           <w:numId w:val="42"/>
         </w:numPr>
       </w:pPr>
+      <w:proofErr w:type="spellStart"/>
       <w:r>
         <w:rPr>
           <w:b/>
         </w:rPr>
-        <w:t>CameraControls:</w:t>
+        <w:t>CameraControls</w:t>
+      </w:r>
+      <w:proofErr w:type="spellEnd"/>
+      <w:r>
+        <w:rPr>
+          <w:b/>
+        </w:rPr>
+        <w:t>:</w:t>
       </w:r>
       <w:r>
         <w:t xml:space="preserve"> Enable </w:t>
@@ -2779,8 +3145,13 @@
       <w:r>
         <w:t xml:space="preserve">orbiting, </w:t>
       </w:r>
-      <w:r>
-        <w:t>dollying (zooming), and panning</w:t>
+      <w:proofErr w:type="spellStart"/>
+      <w:r>
+        <w:t>dollying</w:t>
+      </w:r>
+      <w:proofErr w:type="spellEnd"/>
+      <w:r>
+        <w:t xml:space="preserve"> (zooming), and panning</w:t>
       </w:r>
       <w:r>
         <w:t>.</w:t>
@@ -2794,11 +3165,19 @@
           <w:numId w:val="42"/>
         </w:numPr>
       </w:pPr>
+      <w:proofErr w:type="spellStart"/>
       <w:r>
         <w:rPr>
           <w:b/>
         </w:rPr>
-        <w:t>CameraAutoRotate:</w:t>
+        <w:t>CameraAutoRotate</w:t>
+      </w:r>
+      <w:proofErr w:type="spellEnd"/>
+      <w:r>
+        <w:rPr>
+          <w:b/>
+        </w:rPr>
+        <w:t>:</w:t>
       </w:r>
       <w:r>
         <w:t xml:space="preserve"> Enable auto-rotating of the camera around the target</w:t>
@@ -2818,14 +3197,30 @@
           <w:b/>
         </w:rPr>
       </w:pPr>
+      <w:proofErr w:type="spellStart"/>
       <w:r>
         <w:rPr>
           <w:b/>
         </w:rPr>
-        <w:t>DrawAxisHelpers:</w:t>
-      </w:r>
-      <w:r>
-        <w:t xml:space="preserve"> Draw Axis Helpers to visualize the the 3 axes in a simple way. The X axis is red. The Y axis is green. The Z axis is blue</w:t>
+        <w:t>DrawAxisHelpers</w:t>
+      </w:r>
+      <w:proofErr w:type="spellEnd"/>
+      <w:r>
+        <w:rPr>
+          <w:b/>
+        </w:rPr>
+        <w:t>:</w:t>
+      </w:r>
+      <w:r>
+        <w:t xml:space="preserve"> Draw Axis Helpers to visualize the </w:t>
+      </w:r>
+      <w:proofErr w:type="spellStart"/>
+      <w:r>
+        <w:t>the</w:t>
+      </w:r>
+      <w:proofErr w:type="spellEnd"/>
+      <w:r>
+        <w:t xml:space="preserve"> 3 axes in a simple way. The X axis is red. The Y axis is green. The Z axis is blue</w:t>
       </w:r>
       <w:r>
         <w:t>.</w:t>
@@ -2842,12 +3237,14 @@
           <w:b/>
         </w:rPr>
       </w:pPr>
+      <w:proofErr w:type="spellStart"/>
       <w:r>
         <w:rPr>
           <w:b/>
         </w:rPr>
         <w:t>DrawGridHelpers</w:t>
       </w:r>
+      <w:proofErr w:type="spellEnd"/>
       <w:r>
         <w:rPr>
           <w:b/>
@@ -2872,12 +3269,14 @@
           <w:b/>
         </w:rPr>
       </w:pPr>
+      <w:proofErr w:type="spellStart"/>
       <w:r>
         <w:rPr>
           <w:b/>
         </w:rPr>
         <w:t>ResetSceneOnModelChange</w:t>
       </w:r>
+      <w:proofErr w:type="spellEnd"/>
       <w:r>
         <w:rPr>
           <w:b/>
@@ -2902,12 +3301,14 @@
           <w:b/>
         </w:rPr>
       </w:pPr>
+      <w:proofErr w:type="spellStart"/>
       <w:r>
         <w:rPr>
           <w:b/>
         </w:rPr>
         <w:t>AddLightsToSceneFiles</w:t>
       </w:r>
+      <w:proofErr w:type="spellEnd"/>
       <w:r>
         <w:rPr>
           <w:b/>
@@ -2938,12 +3339,14 @@
           <w:b/>
         </w:rPr>
       </w:pPr>
+      <w:proofErr w:type="spellStart"/>
       <w:r>
         <w:rPr>
           <w:b/>
         </w:rPr>
         <w:t>BackgroundStyle</w:t>
       </w:r>
+      <w:proofErr w:type="spellEnd"/>
       <w:r>
         <w:rPr>
           <w:b/>
@@ -2968,12 +3371,14 @@
           <w:b/>
         </w:rPr>
       </w:pPr>
+      <w:proofErr w:type="spellStart"/>
       <w:r>
         <w:rPr>
           <w:b/>
         </w:rPr>
         <w:t>EnableSelection</w:t>
       </w:r>
+      <w:proofErr w:type="spellEnd"/>
       <w:r>
         <w:rPr>
           <w:b/>
@@ -2995,12 +3400,14 @@
           <w:b/>
         </w:rPr>
       </w:pPr>
+      <w:proofErr w:type="spellStart"/>
       <w:r>
         <w:rPr>
           <w:b/>
         </w:rPr>
         <w:t>SelectedItem</w:t>
       </w:r>
+      <w:proofErr w:type="spellEnd"/>
       <w:r>
         <w:rPr>
           <w:b/>
@@ -3025,12 +3432,15 @@
           <w:b/>
         </w:rPr>
       </w:pPr>
+      <w:proofErr w:type="spellStart"/>
       <w:r>
         <w:rPr>
           <w:b/>
         </w:rPr>
+        <w:lastRenderedPageBreak/>
         <w:t>SelectedItemName</w:t>
       </w:r>
+      <w:proofErr w:type="spellEnd"/>
       <w:r>
         <w:t>: The name currently selected item in the scene</w:t>
       </w:r>
@@ -3049,12 +3459,14 @@
           <w:b/>
         </w:rPr>
       </w:pPr>
+      <w:proofErr w:type="spellStart"/>
       <w:r>
         <w:rPr>
           <w:b/>
         </w:rPr>
         <w:t>TexturePath</w:t>
       </w:r>
+      <w:proofErr w:type="spellEnd"/>
       <w:r>
         <w:rPr>
           <w:b/>
@@ -3094,12 +3506,14 @@
           <w:numId w:val="42"/>
         </w:numPr>
       </w:pPr>
+      <w:proofErr w:type="spellStart"/>
       <w:r>
         <w:rPr>
           <w:b/>
         </w:rPr>
         <w:t>ShowStats</w:t>
       </w:r>
+      <w:proofErr w:type="spellEnd"/>
       <w:r>
         <w:rPr>
           <w:b/>
@@ -3124,12 +3538,14 @@
           <w:b/>
         </w:rPr>
       </w:pPr>
+      <w:proofErr w:type="spellStart"/>
       <w:r>
         <w:rPr>
           <w:b/>
         </w:rPr>
         <w:t>LightIntensity</w:t>
       </w:r>
+      <w:proofErr w:type="spellEnd"/>
       <w:r>
         <w:rPr>
           <w:b/>
@@ -3151,29 +3567,197 @@
           <w:numId w:val="42"/>
         </w:numPr>
       </w:pPr>
+      <w:proofErr w:type="spellStart"/>
       <w:r>
         <w:rPr>
           <w:b/>
         </w:rPr>
-        <w:t xml:space="preserve">SceneTree: </w:t>
-      </w:r>
-      <w:r>
-        <w:t>EXPERIMENTAL FEATURE</w:t>
-      </w:r>
-      <w:r>
-        <w:t>:</w:t>
+        <w:t>SceneTree</w:t>
+      </w:r>
+      <w:proofErr w:type="spellEnd"/>
+      <w:r>
+        <w:rPr>
+          <w:b/>
+        </w:rPr>
+        <w:t xml:space="preserve">: </w:t>
+      </w:r>
+      <w:r>
+        <w:t>EXPERIMENTAL FEATURE:</w:t>
       </w:r>
       <w:r>
         <w:t xml:space="preserve"> A tree of all the elements in the scene</w:t>
       </w:r>
       <w:r>
         <w:t>. Does not support selection. For big models the generated tree can be very big!</w:t>
+      </w:r>
+    </w:p>
+    <w:p>
+      <w:pPr>
+        <w:pStyle w:val="ListParagraph"/>
+        <w:numPr>
+          <w:ilvl w:val="0"/>
+          <w:numId w:val="42"/>
+        </w:numPr>
+        <w:rPr>
+          <w:b/>
+        </w:rPr>
+      </w:pPr>
+      <w:r>
+        <w:rPr>
+          <w:b/>
+        </w:rPr>
+        <w:t>Quaternion</w:t>
+      </w:r>
+      <w:r>
+        <w:rPr>
+          <w:b/>
+        </w:rPr>
+        <w:t xml:space="preserve">: </w:t>
+      </w:r>
+      <w:r>
+        <w:t xml:space="preserve">Rotation Quaternion for the model. Represented as comma </w:t>
+      </w:r>
+      <w:proofErr w:type="spellStart"/>
+      <w:r>
+        <w:t>sepparated</w:t>
+      </w:r>
+      <w:proofErr w:type="spellEnd"/>
+      <w:r>
+        <w:t xml:space="preserve"> </w:t>
+      </w:r>
+      <w:proofErr w:type="gramStart"/>
+      <w:r>
+        <w:t>X,Y</w:t>
+      </w:r>
+      <w:proofErr w:type="gramEnd"/>
+      <w:r>
+        <w:t>,Z,W</w:t>
+      </w:r>
+      <w:r>
+        <w:t>. Disabled by default.</w:t>
+      </w:r>
+    </w:p>
+    <w:p>
+      <w:pPr>
+        <w:pStyle w:val="ListParagraph"/>
+        <w:numPr>
+          <w:ilvl w:val="0"/>
+          <w:numId w:val="42"/>
+        </w:numPr>
+        <w:rPr>
+          <w:b/>
+        </w:rPr>
+      </w:pPr>
+      <w:proofErr w:type="spellStart"/>
+      <w:r>
+        <w:rPr>
+          <w:b/>
+        </w:rPr>
+        <w:t>ModelYOffset</w:t>
+      </w:r>
+      <w:proofErr w:type="spellEnd"/>
+      <w:r>
+        <w:rPr>
+          <w:b/>
+        </w:rPr>
+        <w:t xml:space="preserve">: </w:t>
+      </w:r>
+      <w:r>
+        <w:t>Positions the model on a Y offset vs the grid</w:t>
+      </w:r>
+      <w:r>
+        <w:t>.</w:t>
+      </w:r>
+    </w:p>
+    <w:p>
+      <w:pPr>
+        <w:pStyle w:val="ListParagraph"/>
+        <w:numPr>
+          <w:ilvl w:val="0"/>
+          <w:numId w:val="42"/>
+        </w:numPr>
+        <w:rPr>
+          <w:b/>
+        </w:rPr>
+      </w:pPr>
+      <w:proofErr w:type="spellStart"/>
+      <w:r>
+        <w:rPr>
+          <w:b/>
+        </w:rPr>
+        <w:t>EnableQuaternionRotation</w:t>
+      </w:r>
+      <w:proofErr w:type="spellEnd"/>
+      <w:r>
+        <w:rPr>
+          <w:b/>
+        </w:rPr>
+        <w:t xml:space="preserve">: </w:t>
+      </w:r>
+      <w:r>
+        <w:t xml:space="preserve">Use Quaternions for rotation rather than </w:t>
+      </w:r>
+      <w:proofErr w:type="spellStart"/>
+      <w:r>
+        <w:t>eulers</w:t>
+      </w:r>
+      <w:proofErr w:type="spellEnd"/>
+      <w:r>
+        <w:t>. This sets the rotation of the model using the Quaternion property.</w:t>
+      </w:r>
+    </w:p>
+    <w:p>
+      <w:r>
+        <w:t>The widget also has the following events:</w:t>
       </w:r>
       <w:bookmarkStart w:id="14" w:name="_GoBack"/>
       <w:bookmarkEnd w:id="14"/>
     </w:p>
     <w:p>
       <w:pPr>
+        <w:pStyle w:val="ListParagraph"/>
+        <w:numPr>
+          <w:ilvl w:val="0"/>
+          <w:numId w:val="44"/>
+        </w:numPr>
+      </w:pPr>
+      <w:proofErr w:type="spellStart"/>
+      <w:r>
+        <w:rPr>
+          <w:b/>
+        </w:rPr>
+        <w:t>LoadDone</w:t>
+      </w:r>
+      <w:proofErr w:type="spellEnd"/>
+      <w:r>
+        <w:t>: Called when the loading of a model finishes. This can be called multiple times for a single file, if the file also refers to other external files.</w:t>
+      </w:r>
+    </w:p>
+    <w:p>
+      <w:pPr>
+        <w:pStyle w:val="ListParagraph"/>
+        <w:numPr>
+          <w:ilvl w:val="0"/>
+          <w:numId w:val="44"/>
+        </w:numPr>
+      </w:pPr>
+      <w:proofErr w:type="spellStart"/>
+      <w:r>
+        <w:rPr>
+          <w:b/>
+        </w:rPr>
+        <w:t>LoadError</w:t>
+      </w:r>
+      <w:proofErr w:type="spellEnd"/>
+      <w:r>
+        <w:t>:</w:t>
+      </w:r>
+      <w:r>
+        <w:t xml:space="preserve"> Called if the loading of a file fails.</w:t>
+      </w:r>
+    </w:p>
+    <w:p>
+      <w:pPr>
         <w:pStyle w:val="Heading2"/>
       </w:pPr>
     </w:p>
@@ -3191,8 +3775,17 @@
     </w:p>
     <w:p>
       <w:r>
-        <w:t xml:space="preserve">A general use-case for this widgets is when you want to display 3D models coming from a URL inside a ThingWorx mashup. This widget allows to bind the URL to the </w:t>
-      </w:r>
+        <w:t xml:space="preserve">A general use-case for this widgets is when you want to display 3D models coming from a URL inside a </w:t>
+      </w:r>
+      <w:proofErr w:type="spellStart"/>
+      <w:r>
+        <w:t>ThingWorx</w:t>
+      </w:r>
+      <w:proofErr w:type="spellEnd"/>
+      <w:r>
+        <w:t xml:space="preserve"> mashup. This widget allows to bind the URL to the </w:t>
+      </w:r>
+      <w:proofErr w:type="spellStart"/>
       <w:r>
         <w:rPr>
           <w:b/>
@@ -3203,17 +3796,26 @@
         <w:rPr>
           <w:b/>
         </w:rPr>
-        <w:t xml:space="preserve">delUrl </w:t>
+        <w:t>delUrl</w:t>
+      </w:r>
+      <w:proofErr w:type="spellEnd"/>
+      <w:r>
+        <w:rPr>
+          <w:b/>
+        </w:rPr>
+        <w:t xml:space="preserve"> </w:t>
       </w:r>
       <w:r>
         <w:t xml:space="preserve">property and view the model at runtime. If the </w:t>
       </w:r>
+      <w:proofErr w:type="spellStart"/>
       <w:r>
         <w:rPr>
           <w:b/>
         </w:rPr>
         <w:t>ModelUrl</w:t>
       </w:r>
+      <w:proofErr w:type="spellEnd"/>
       <w:r>
         <w:t xml:space="preserve"> property changes, then the new model is loaded in.</w:t>
       </w:r>
@@ -3232,7 +3834,15 @@
         <w:t xml:space="preserve">has </w:t>
       </w:r>
       <w:r>
-        <w:t>set of controls performs orbiting, dollying (zooming), and panning.</w:t>
+        <w:t xml:space="preserve">set of controls performs orbiting, </w:t>
+      </w:r>
+      <w:proofErr w:type="spellStart"/>
+      <w:r>
+        <w:t>dollying</w:t>
+      </w:r>
+      <w:proofErr w:type="spellEnd"/>
+      <w:r>
+        <w:t xml:space="preserve"> (zooming), and panning.</w:t>
       </w:r>
     </w:p>
     <w:p>
@@ -3255,7 +3865,13 @@
         </w:numPr>
       </w:pPr>
       <w:r>
-        <w:t>Orbit - left mouse / touch: one finger move</w:t>
+        <w:rPr>
+          <w:b/>
+        </w:rPr>
+        <w:t>Orbit</w:t>
+      </w:r>
+      <w:r>
+        <w:t xml:space="preserve"> - left mouse / touch: one finger move</w:t>
       </w:r>
     </w:p>
     <w:p>
@@ -3267,7 +3883,21 @@
         </w:numPr>
       </w:pPr>
       <w:r>
-        <w:t>Zoom - middle mouse, or mousewheel / touch: two finger spread or squish</w:t>
+        <w:rPr>
+          <w:b/>
+        </w:rPr>
+        <w:t>Zoom</w:t>
+      </w:r>
+      <w:r>
+        <w:t xml:space="preserve"> - middle mouse, or </w:t>
+      </w:r>
+      <w:proofErr w:type="spellStart"/>
+      <w:r>
+        <w:t>mousewheel</w:t>
+      </w:r>
+      <w:proofErr w:type="spellEnd"/>
+      <w:r>
+        <w:t xml:space="preserve"> / touch: two finger spread or squish</w:t>
       </w:r>
     </w:p>
     <w:p>
@@ -3279,8 +3909,13 @@
         </w:numPr>
       </w:pPr>
       <w:r>
-        <w:lastRenderedPageBreak/>
-        <w:t>Pan - right mouse, or arrow keys / touch: three fin</w:t>
+        <w:rPr>
+          <w:b/>
+        </w:rPr>
+        <w:t>Pan</w:t>
+      </w:r>
+      <w:r>
+        <w:t xml:space="preserve"> - right mouse, or arrow keys / touch: three fin</w:t>
       </w:r>
       <w:r>
         <w:t>g</w:t>
@@ -3298,13 +3933,22 @@
         </w:numPr>
       </w:pPr>
       <w:r>
-        <w:t>Click – select the highlighted part.</w:t>
+        <w:rPr>
+          <w:b/>
+        </w:rPr>
+        <w:t>Click</w:t>
+      </w:r>
+      <w:r>
+        <w:t xml:space="preserve"> – select the highlighted part.</w:t>
       </w:r>
     </w:p>
     <w:p/>
     <w:p>
       <w:r>
-        <w:t xml:space="preserve">The widget is also compatible with mobile devices. </w:t>
+        <w:t xml:space="preserve">The widget is also </w:t>
+      </w:r>
+      <w:r>
+        <w:t>compatible with mobile devices, and supports touch events.</w:t>
       </w:r>
     </w:p>
     <w:p/>
@@ -3323,7 +3967,15 @@
     <w:p/>
     <w:p>
       <w:r>
-        <w:t>This extension was tested for compatibility with the following ThingWorx Platform ver</w:t>
+        <w:t xml:space="preserve">This extension was tested for compatibility with the following </w:t>
+      </w:r>
+      <w:proofErr w:type="spellStart"/>
+      <w:r>
+        <w:t>ThingWorx</w:t>
+      </w:r>
+      <w:proofErr w:type="spellEnd"/>
+      <w:r>
+        <w:t xml:space="preserve"> Platform ver</w:t>
       </w:r>
       <w:r>
         <w:t>sion(s) and Operating System(s). Please note that some model formats are not compatible with certain browsers.</w:t>
@@ -3361,8 +4013,14 @@
             <w:pPr>
               <w:pStyle w:val="Heading5"/>
             </w:pPr>
-            <w:r>
-              <w:t>ThingWorx Platform Version</w:t>
+            <w:proofErr w:type="spellStart"/>
+            <w:r>
+              <w:lastRenderedPageBreak/>
+              <w:t>ThingWorx</w:t>
+            </w:r>
+            <w:proofErr w:type="spellEnd"/>
+            <w:r>
+              <w:t xml:space="preserve"> Platform Version</w:t>
             </w:r>
           </w:p>
         </w:tc>
@@ -3375,8 +4033,13 @@
             <w:shd w:val="clear" w:color="auto" w:fill="auto"/>
           </w:tcPr>
           <w:p>
-            <w:r>
-              <w:t>ThingWorx 7.1.0</w:t>
+            <w:proofErr w:type="spellStart"/>
+            <w:r>
+              <w:t>ThingWorx</w:t>
+            </w:r>
+            <w:proofErr w:type="spellEnd"/>
+            <w:r>
+              <w:t xml:space="preserve"> 7.1.0</w:t>
             </w:r>
           </w:p>
         </w:tc>
@@ -3551,7 +4214,7 @@
       <w:rPr>
         <w:noProof/>
       </w:rPr>
-      <w:t>5</w:t>
+      <w:t>7</w:t>
     </w:r>
     <w:r>
       <w:fldChar w:fldCharType="end"/>
@@ -6036,6 +6699,119 @@
     </w:lvl>
   </w:abstractNum>
   <w:abstractNum w:abstractNumId="28" w15:restartNumberingAfterBreak="0">
+    <w:nsid w:val="7613191F"/>
+    <w:multiLevelType w:val="hybridMultilevel"/>
+    <w:tmpl w:val="DD988DDC"/>
+    <w:lvl w:ilvl="0" w:tplc="04090001">
+      <w:start w:val="1"/>
+      <w:numFmt w:val="bullet"/>
+      <w:lvlText w:val=""/>
+      <w:lvlJc w:val="left"/>
+      <w:pPr>
+        <w:ind w:left="720" w:hanging="360"/>
+      </w:pPr>
+      <w:rPr>
+        <w:rFonts w:ascii="Symbol" w:hAnsi="Symbol" w:hint="default"/>
+      </w:rPr>
+    </w:lvl>
+    <w:lvl w:ilvl="1" w:tplc="04090003" w:tentative="1">
+      <w:start w:val="1"/>
+      <w:numFmt w:val="bullet"/>
+      <w:lvlText w:val="o"/>
+      <w:lvlJc w:val="left"/>
+      <w:pPr>
+        <w:ind w:left="1440" w:hanging="360"/>
+      </w:pPr>
+      <w:rPr>
+        <w:rFonts w:ascii="Courier New" w:hAnsi="Courier New" w:cs="Courier New" w:hint="default"/>
+      </w:rPr>
+    </w:lvl>
+    <w:lvl w:ilvl="2" w:tplc="04090005" w:tentative="1">
+      <w:start w:val="1"/>
+      <w:numFmt w:val="bullet"/>
+      <w:lvlText w:val=""/>
+      <w:lvlJc w:val="left"/>
+      <w:pPr>
+        <w:ind w:left="2160" w:hanging="360"/>
+      </w:pPr>
+      <w:rPr>
+        <w:rFonts w:ascii="Wingdings" w:hAnsi="Wingdings" w:hint="default"/>
+      </w:rPr>
+    </w:lvl>
+    <w:lvl w:ilvl="3" w:tplc="04090001" w:tentative="1">
+      <w:start w:val="1"/>
+      <w:numFmt w:val="bullet"/>
+      <w:lvlText w:val=""/>
+      <w:lvlJc w:val="left"/>
+      <w:pPr>
+        <w:ind w:left="2880" w:hanging="360"/>
+      </w:pPr>
+      <w:rPr>
+        <w:rFonts w:ascii="Symbol" w:hAnsi="Symbol" w:hint="default"/>
+      </w:rPr>
+    </w:lvl>
+    <w:lvl w:ilvl="4" w:tplc="04090003" w:tentative="1">
+      <w:start w:val="1"/>
+      <w:numFmt w:val="bullet"/>
+      <w:lvlText w:val="o"/>
+      <w:lvlJc w:val="left"/>
+      <w:pPr>
+        <w:ind w:left="3600" w:hanging="360"/>
+      </w:pPr>
+      <w:rPr>
+        <w:rFonts w:ascii="Courier New" w:hAnsi="Courier New" w:cs="Courier New" w:hint="default"/>
+      </w:rPr>
+    </w:lvl>
+    <w:lvl w:ilvl="5" w:tplc="04090005" w:tentative="1">
+      <w:start w:val="1"/>
+      <w:numFmt w:val="bullet"/>
+      <w:lvlText w:val=""/>
+      <w:lvlJc w:val="left"/>
+      <w:pPr>
+        <w:ind w:left="4320" w:hanging="360"/>
+      </w:pPr>
+      <w:rPr>
+        <w:rFonts w:ascii="Wingdings" w:hAnsi="Wingdings" w:hint="default"/>
+      </w:rPr>
+    </w:lvl>
+    <w:lvl w:ilvl="6" w:tplc="04090001" w:tentative="1">
+      <w:start w:val="1"/>
+      <w:numFmt w:val="bullet"/>
+      <w:lvlText w:val=""/>
+      <w:lvlJc w:val="left"/>
+      <w:pPr>
+        <w:ind w:left="5040" w:hanging="360"/>
+      </w:pPr>
+      <w:rPr>
+        <w:rFonts w:ascii="Symbol" w:hAnsi="Symbol" w:hint="default"/>
+      </w:rPr>
+    </w:lvl>
+    <w:lvl w:ilvl="7" w:tplc="04090003" w:tentative="1">
+      <w:start w:val="1"/>
+      <w:numFmt w:val="bullet"/>
+      <w:lvlText w:val="o"/>
+      <w:lvlJc w:val="left"/>
+      <w:pPr>
+        <w:ind w:left="5760" w:hanging="360"/>
+      </w:pPr>
+      <w:rPr>
+        <w:rFonts w:ascii="Courier New" w:hAnsi="Courier New" w:cs="Courier New" w:hint="default"/>
+      </w:rPr>
+    </w:lvl>
+    <w:lvl w:ilvl="8" w:tplc="04090005" w:tentative="1">
+      <w:start w:val="1"/>
+      <w:numFmt w:val="bullet"/>
+      <w:lvlText w:val=""/>
+      <w:lvlJc w:val="left"/>
+      <w:pPr>
+        <w:ind w:left="6480" w:hanging="360"/>
+      </w:pPr>
+      <w:rPr>
+        <w:rFonts w:ascii="Wingdings" w:hAnsi="Wingdings" w:hint="default"/>
+      </w:rPr>
+    </w:lvl>
+  </w:abstractNum>
+  <w:abstractNum w:abstractNumId="29" w15:restartNumberingAfterBreak="0">
     <w:nsid w:val="764E4FE4"/>
     <w:multiLevelType w:val="hybridMultilevel"/>
     <w:tmpl w:val="FC3AFA34"/>
@@ -6121,7 +6897,7 @@
       </w:pPr>
     </w:lvl>
   </w:abstractNum>
-  <w:abstractNum w:abstractNumId="29" w15:restartNumberingAfterBreak="0">
+  <w:abstractNum w:abstractNumId="30" w15:restartNumberingAfterBreak="0">
     <w:nsid w:val="76555F65"/>
     <w:multiLevelType w:val="hybridMultilevel"/>
     <w:tmpl w:val="D9147038"/>
@@ -6234,7 +7010,7 @@
       </w:rPr>
     </w:lvl>
   </w:abstractNum>
-  <w:abstractNum w:abstractNumId="30" w15:restartNumberingAfterBreak="0">
+  <w:abstractNum w:abstractNumId="31" w15:restartNumberingAfterBreak="0">
     <w:nsid w:val="77942861"/>
     <w:multiLevelType w:val="multilevel"/>
     <w:tmpl w:val="AEEC44EE"/>
@@ -6510,7 +7286,7 @@
       </w:rPr>
     </w:lvl>
   </w:abstractNum>
-  <w:abstractNum w:abstractNumId="31" w15:restartNumberingAfterBreak="0">
+  <w:abstractNum w:abstractNumId="32" w15:restartNumberingAfterBreak="0">
     <w:nsid w:val="7ABE28D5"/>
     <w:multiLevelType w:val="hybridMultilevel"/>
     <w:tmpl w:val="45789DF4"/>
@@ -6615,7 +7391,7 @@
     <w:abstractNumId w:val="10"/>
   </w:num>
   <w:num w:numId="7">
-    <w:abstractNumId w:val="30"/>
+    <w:abstractNumId w:val="31"/>
   </w:num>
   <w:num w:numId="8">
     <w:abstractNumId w:val="16"/>
@@ -6624,7 +7400,7 @@
     <w:abstractNumId w:val="15"/>
   </w:num>
   <w:num w:numId="10">
-    <w:abstractNumId w:val="31"/>
+    <w:abstractNumId w:val="32"/>
   </w:num>
   <w:num w:numId="11">
     <w:abstractNumId w:val="25"/>
@@ -6945,7 +7721,7 @@
     <w:abstractNumId w:val="12"/>
   </w:num>
   <w:num w:numId="27">
-    <w:abstractNumId w:val="28"/>
+    <w:abstractNumId w:val="29"/>
   </w:num>
   <w:num w:numId="28">
     <w:abstractNumId w:val="17"/>
@@ -6996,7 +7772,10 @@
     <w:abstractNumId w:val="18"/>
   </w:num>
   <w:num w:numId="43">
-    <w:abstractNumId w:val="29"/>
+    <w:abstractNumId w:val="30"/>
+  </w:num>
+  <w:num w:numId="44">
+    <w:abstractNumId w:val="28"/>
   </w:num>
   <w:numIdMacAtCleanup w:val="12"/>
 </w:numbering>
@@ -8594,10 +9373,28 @@
 
 <file path=customXml/item2.xml><?xml version="1.0" encoding="utf-8"?>
 <?mso-contentType ?>
-<spe:Receivers xmlns:spe="http://schemas.microsoft.com/sharepoint/events"/>
+<FormTemplates xmlns="http://schemas.microsoft.com/sharepoint/v3/contenttype/forms">
+  <Display>DocumentLibraryForm</Display>
+  <Edit>DocumentLibraryForm</Edit>
+  <New>DocumentLibraryForm</New>
+</FormTemplates>
 </file>
 
 <file path=customXml/item3.xml><?xml version="1.0" encoding="utf-8"?>
+<p:properties xmlns:p="http://schemas.microsoft.com/office/2006/metadata/properties" xmlns:xsi="http://www.w3.org/2001/XMLSchema-instance" xmlns:pc="http://schemas.microsoft.com/office/infopath/2007/PartnerControls">
+  <documentManagement>
+    <TaxKeywordTaxHTField xmlns="70050a95-a0e9-49d7-93d0-9cc0c209ff35">
+      <Terms xmlns="http://schemas.microsoft.com/office/infopath/2007/PartnerControls"/>
+    </TaxKeywordTaxHTField>
+    <IconOverlay xmlns="http://schemas.microsoft.com/sharepoint/v4" xsi:nil="true"/>
+    <TaxCatchAll xmlns="70050a95-a0e9-49d7-93d0-9cc0c209ff35"/>
+    <RoutingRuleDescription xmlns="http://schemas.microsoft.com/sharepoint/v3" xsi:nil="true"/>
+    <PTCContentExpiration xmlns="70050a95-a0e9-49d7-93d0-9cc0c209ff35">2099-09-22T04:00:00+00:00</PTCContentExpiration>
+  </documentManagement>
+</p:properties>
+</file>
+
+<file path=customXml/item4.xml><?xml version="1.0" encoding="utf-8"?>
 <ct:contentTypeSchema xmlns:ct="http://schemas.microsoft.com/office/2006/metadata/contentType" xmlns:ma="http://schemas.microsoft.com/office/2006/metadata/properties/metaAttributes" ct:_="" ma:_="" ma:contentTypeName="PTC Document" ma:contentTypeID="0x010100C96DB0CE8DF25246934648151BC9081800DDFFCBA6F93F71449E68276DF70F4C6E" ma:contentTypeVersion="5" ma:contentTypeDescription="PTC Global default document. " ma:contentTypeScope="" ma:versionID="f5a53dc9640ff96c501d6fd6a816c4a6">
   <xsd:schema xmlns:xsd="http://www.w3.org/2001/XMLSchema" xmlns:xs="http://www.w3.org/2001/XMLSchema" xmlns:p="http://schemas.microsoft.com/office/2006/metadata/properties" xmlns:ns1="http://schemas.microsoft.com/sharepoint/v3" xmlns:ns2="70050a95-a0e9-49d7-93d0-9cc0c209ff35" xmlns:ns3="http://schemas.microsoft.com/sharepoint/v4" targetNamespace="http://schemas.microsoft.com/office/2006/metadata/properties" ma:root="true" ma:fieldsID="7a7e24c6ee3eb9e1893bb56c21dab20a" ns1:_="" ns2:_="" ns3:_="">
     <xsd:import namespace="http://schemas.microsoft.com/sharepoint/v3"/>
@@ -8779,27 +9576,9 @@
 </ct:contentTypeSchema>
 </file>
 
-<file path=customXml/item4.xml><?xml version="1.0" encoding="utf-8"?>
-<p:properties xmlns:p="http://schemas.microsoft.com/office/2006/metadata/properties" xmlns:xsi="http://www.w3.org/2001/XMLSchema-instance" xmlns:pc="http://schemas.microsoft.com/office/infopath/2007/PartnerControls">
-  <documentManagement>
-    <TaxKeywordTaxHTField xmlns="70050a95-a0e9-49d7-93d0-9cc0c209ff35">
-      <Terms xmlns="http://schemas.microsoft.com/office/infopath/2007/PartnerControls"/>
-    </TaxKeywordTaxHTField>
-    <IconOverlay xmlns="http://schemas.microsoft.com/sharepoint/v4" xsi:nil="true"/>
-    <TaxCatchAll xmlns="70050a95-a0e9-49d7-93d0-9cc0c209ff35"/>
-    <RoutingRuleDescription xmlns="http://schemas.microsoft.com/sharepoint/v3" xsi:nil="true"/>
-    <PTCContentExpiration xmlns="70050a95-a0e9-49d7-93d0-9cc0c209ff35">2099-09-22T04:00:00+00:00</PTCContentExpiration>
-  </documentManagement>
-</p:properties>
-</file>
-
 <file path=customXml/item5.xml><?xml version="1.0" encoding="utf-8"?>
 <?mso-contentType ?>
-<FormTemplates xmlns="http://schemas.microsoft.com/sharepoint/v3/contenttype/forms">
-  <Display>DocumentLibraryForm</Display>
-  <Edit>DocumentLibraryForm</Edit>
-  <New>DocumentLibraryForm</New>
-</FormTemplates>
+<spe:Receivers xmlns:spe="http://schemas.microsoft.com/sharepoint/events"/>
 </file>
 
 <file path=customXml/item6.xml><?xml version="1.0" encoding="utf-8"?>
@@ -8815,14 +9594,26 @@
 </file>
 
 <file path=customXml/itemProps2.xml><?xml version="1.0" encoding="utf-8"?>
-<ds:datastoreItem xmlns:ds="http://schemas.openxmlformats.org/officeDocument/2006/customXml" ds:itemID="{3B3A3977-118B-4803-A0BD-547E45DD4A0A}">
+<ds:datastoreItem xmlns:ds="http://schemas.openxmlformats.org/officeDocument/2006/customXml" ds:itemID="{A5705AE2-1918-4D14-AD40-2E0E4325F448}">
   <ds:schemaRefs>
-    <ds:schemaRef ds:uri="http://schemas.microsoft.com/sharepoint/events"/>
+    <ds:schemaRef ds:uri="http://schemas.microsoft.com/sharepoint/v3/contenttype/forms"/>
   </ds:schemaRefs>
 </ds:datastoreItem>
 </file>
 
 <file path=customXml/itemProps3.xml><?xml version="1.0" encoding="utf-8"?>
+<ds:datastoreItem xmlns:ds="http://schemas.openxmlformats.org/officeDocument/2006/customXml" ds:itemID="{4B3C2DCC-6CF0-4EA5-BCEA-5B272F926618}">
+  <ds:schemaRefs>
+    <ds:schemaRef ds:uri="http://schemas.microsoft.com/office/2006/metadata/properties"/>
+    <ds:schemaRef ds:uri="http://schemas.microsoft.com/office/infopath/2007/PartnerControls"/>
+    <ds:schemaRef ds:uri="70050a95-a0e9-49d7-93d0-9cc0c209ff35"/>
+    <ds:schemaRef ds:uri="http://schemas.microsoft.com/sharepoint/v4"/>
+    <ds:schemaRef ds:uri="http://schemas.microsoft.com/sharepoint/v3"/>
+  </ds:schemaRefs>
+</ds:datastoreItem>
+</file>
+
+<file path=customXml/itemProps4.xml><?xml version="1.0" encoding="utf-8"?>
 <ds:datastoreItem xmlns:ds="http://schemas.openxmlformats.org/officeDocument/2006/customXml" ds:itemID="{579B0A79-D2B2-4CC7-8378-9B1EBF84A119}">
   <ds:schemaRefs>
     <ds:schemaRef ds:uri="http://schemas.microsoft.com/office/2006/metadata/contentType"/>
@@ -8842,28 +9633,16 @@
 </ds:datastoreItem>
 </file>
 
-<file path=customXml/itemProps4.xml><?xml version="1.0" encoding="utf-8"?>
-<ds:datastoreItem xmlns:ds="http://schemas.openxmlformats.org/officeDocument/2006/customXml" ds:itemID="{4B3C2DCC-6CF0-4EA5-BCEA-5B272F926618}">
+<file path=customXml/itemProps5.xml><?xml version="1.0" encoding="utf-8"?>
+<ds:datastoreItem xmlns:ds="http://schemas.openxmlformats.org/officeDocument/2006/customXml" ds:itemID="{3B3A3977-118B-4803-A0BD-547E45DD4A0A}">
   <ds:schemaRefs>
-    <ds:schemaRef ds:uri="http://schemas.microsoft.com/office/2006/metadata/properties"/>
-    <ds:schemaRef ds:uri="http://schemas.microsoft.com/office/infopath/2007/PartnerControls"/>
-    <ds:schemaRef ds:uri="70050a95-a0e9-49d7-93d0-9cc0c209ff35"/>
-    <ds:schemaRef ds:uri="http://schemas.microsoft.com/sharepoint/v4"/>
-    <ds:schemaRef ds:uri="http://schemas.microsoft.com/sharepoint/v3"/>
-  </ds:schemaRefs>
-</ds:datastoreItem>
-</file>
-
-<file path=customXml/itemProps5.xml><?xml version="1.0" encoding="utf-8"?>
-<ds:datastoreItem xmlns:ds="http://schemas.openxmlformats.org/officeDocument/2006/customXml" ds:itemID="{A5705AE2-1918-4D14-AD40-2E0E4325F448}">
-  <ds:schemaRefs>
-    <ds:schemaRef ds:uri="http://schemas.microsoft.com/sharepoint/v3/contenttype/forms"/>
+    <ds:schemaRef ds:uri="http://schemas.microsoft.com/sharepoint/events"/>
   </ds:schemaRefs>
 </ds:datastoreItem>
 </file>
 
 <file path=customXml/itemProps6.xml><?xml version="1.0" encoding="utf-8"?>
-<ds:datastoreItem xmlns:ds="http://schemas.openxmlformats.org/officeDocument/2006/customXml" ds:itemID="{C13E8004-01FF-49A3-9A60-6064036787AD}">
+<ds:datastoreItem xmlns:ds="http://schemas.openxmlformats.org/officeDocument/2006/customXml" ds:itemID="{04C13D69-17EE-4012-9996-159691FD4513}">
   <ds:schemaRefs>
     <ds:schemaRef ds:uri="http://schemas.openxmlformats.org/officeDocument/2006/bibliography"/>
   </ds:schemaRefs>

</xml_diff>

<commit_message>
Updated documentation and bumped version
</commit_message>
<xml_diff>
--- a/Three Model Viewer Guide.docx
+++ b/Three Model Viewer Guide.docx
@@ -1,6 +1,6 @@
 
 <file path=word/document.xml><?xml version="1.0" encoding="utf-8"?>
-<w:document xmlns:wpc="http://schemas.microsoft.com/office/word/2010/wordprocessingCanvas" xmlns:cx="http://schemas.microsoft.com/office/drawing/2014/chartex" xmlns:cx1="http://schemas.microsoft.com/office/drawing/2015/9/8/chartex" xmlns:mc="http://schemas.openxmlformats.org/markup-compatibility/2006" xmlns:o="urn:schemas-microsoft-com:office:office" xmlns:r="http://schemas.openxmlformats.org/officeDocument/2006/relationships" xmlns:m="http://schemas.openxmlformats.org/officeDocument/2006/math" xmlns:v="urn:schemas-microsoft-com:vml" xmlns:wp14="http://schemas.microsoft.com/office/word/2010/wordprocessingDrawing" xmlns:wp="http://schemas.openxmlformats.org/drawingml/2006/wordprocessingDrawing" xmlns:w10="urn:schemas-microsoft-com:office:word" xmlns:w="http://schemas.openxmlformats.org/wordprocessingml/2006/main" xmlns:w14="http://schemas.microsoft.com/office/word/2010/wordml" xmlns:w15="http://schemas.microsoft.com/office/word/2012/wordml" xmlns:w16se="http://schemas.microsoft.com/office/word/2015/wordml/symex" xmlns:wpg="http://schemas.microsoft.com/office/word/2010/wordprocessingGroup" xmlns:wpi="http://schemas.microsoft.com/office/word/2010/wordprocessingInk" xmlns:wne="http://schemas.microsoft.com/office/word/2006/wordml" xmlns:wps="http://schemas.microsoft.com/office/word/2010/wordprocessingShape" mc:Ignorable="w14 w15 w16se wp14">
+<w:document xmlns:wpc="http://schemas.microsoft.com/office/word/2010/wordprocessingCanvas" xmlns:cx="http://schemas.microsoft.com/office/drawing/2014/chartex" xmlns:cx1="http://schemas.microsoft.com/office/drawing/2015/9/8/chartex" xmlns:cx2="http://schemas.microsoft.com/office/drawing/2015/10/21/chartex" xmlns:mc="http://schemas.openxmlformats.org/markup-compatibility/2006" xmlns:o="urn:schemas-microsoft-com:office:office" xmlns:r="http://schemas.openxmlformats.org/officeDocument/2006/relationships" xmlns:m="http://schemas.openxmlformats.org/officeDocument/2006/math" xmlns:v="urn:schemas-microsoft-com:vml" xmlns:wp14="http://schemas.microsoft.com/office/word/2010/wordprocessingDrawing" xmlns:wp="http://schemas.openxmlformats.org/drawingml/2006/wordprocessingDrawing" xmlns:w10="urn:schemas-microsoft-com:office:word" xmlns:w="http://schemas.openxmlformats.org/wordprocessingml/2006/main" xmlns:w14="http://schemas.microsoft.com/office/word/2010/wordml" xmlns:w15="http://schemas.microsoft.com/office/word/2012/wordml" xmlns:w16se="http://schemas.microsoft.com/office/word/2015/wordml/symex" xmlns:wpg="http://schemas.microsoft.com/office/word/2010/wordprocessingGroup" xmlns:wpi="http://schemas.microsoft.com/office/word/2010/wordprocessingInk" xmlns:wne="http://schemas.microsoft.com/office/word/2006/wordml" xmlns:wps="http://schemas.microsoft.com/office/word/2010/wordprocessingShape" mc:Ignorable="w14 w15 w16se wp14">
   <w:body>
     <w:sdt>
       <w:sdtPr>
@@ -40,6 +40,7 @@
           <w:r>
             <w:rPr>
               <w:noProof/>
+              <w:lang w:val="en-GB" w:eastAsia="en-GB"/>
             </w:rPr>
             <w:drawing>
               <wp:inline distT="0" distB="0" distL="0" distR="0" wp14:anchorId="4EA46E3C" wp14:editId="5C26C762">
@@ -102,7 +103,7 @@
             <w:t xml:space="preserve"> Version 1.</w:t>
           </w:r>
           <w:r>
-            <w:t>2</w:t>
+            <w:t>4</w:t>
           </w:r>
         </w:p>
         <w:p>
@@ -398,6 +399,7 @@
           <w:r>
             <w:rPr>
               <w:noProof/>
+              <w:lang w:val="en-GB" w:eastAsia="en-GB"/>
             </w:rPr>
             <w:drawing>
               <wp:inline distT="0" distB="0" distL="0" distR="0" wp14:anchorId="52117AA3" wp14:editId="5F38E560">
@@ -1287,6 +1289,106 @@
           </w:p>
         </w:tc>
       </w:tr>
+      <w:tr>
+        <w:tc>
+          <w:tcPr>
+            <w:tcW w:w="1823" w:type="dxa"/>
+          </w:tcPr>
+          <w:p>
+            <w:r>
+              <w:t>1.4</w:t>
+            </w:r>
+          </w:p>
+        </w:tc>
+        <w:tc>
+          <w:tcPr>
+            <w:tcW w:w="3135" w:type="dxa"/>
+          </w:tcPr>
+          <w:p>
+            <w:r>
+              <w:t>02/02/2017</w:t>
+            </w:r>
+          </w:p>
+        </w:tc>
+        <w:tc>
+          <w:tcPr>
+            <w:tcW w:w="4392" w:type="dxa"/>
+          </w:tcPr>
+          <w:p>
+            <w:r>
+              <w:t>Updated to Three.js to r84</w:t>
+            </w:r>
+          </w:p>
+          <w:p>
+            <w:r>
+              <w:t xml:space="preserve">Added GLB and </w:t>
+            </w:r>
+            <w:proofErr w:type="spellStart"/>
+            <w:r>
+              <w:t>assimp</w:t>
+            </w:r>
+            <w:proofErr w:type="spellEnd"/>
+            <w:r>
+              <w:t xml:space="preserve"> support</w:t>
+            </w:r>
+          </w:p>
+          <w:p>
+            <w:r>
+              <w:t xml:space="preserve">Added animation support for </w:t>
+            </w:r>
+            <w:proofErr w:type="spellStart"/>
+            <w:r>
+              <w:t>assimp</w:t>
+            </w:r>
+            <w:proofErr w:type="spellEnd"/>
+            <w:r>
+              <w:t xml:space="preserve">, </w:t>
+            </w:r>
+            <w:proofErr w:type="spellStart"/>
+            <w:r>
+              <w:t>glb</w:t>
+            </w:r>
+            <w:proofErr w:type="spellEnd"/>
+            <w:r>
+              <w:t xml:space="preserve">, </w:t>
+            </w:r>
+            <w:proofErr w:type="spellStart"/>
+            <w:r>
+              <w:t>dae</w:t>
+            </w:r>
+            <w:proofErr w:type="spellEnd"/>
+            <w:r>
+              <w:t xml:space="preserve">, </w:t>
+            </w:r>
+            <w:proofErr w:type="spellStart"/>
+            <w:r>
+              <w:t>fbx</w:t>
+            </w:r>
+            <w:proofErr w:type="spellEnd"/>
+            <w:r>
+              <w:t xml:space="preserve">, </w:t>
+            </w:r>
+            <w:proofErr w:type="spellStart"/>
+            <w:r>
+              <w:t>gltf</w:t>
+            </w:r>
+            <w:proofErr w:type="spellEnd"/>
+          </w:p>
+          <w:p>
+            <w:r>
+              <w:t xml:space="preserve">Added animations between </w:t>
+            </w:r>
+            <w:proofErr w:type="spellStart"/>
+            <w:r>
+              <w:t>euler</w:t>
+            </w:r>
+            <w:proofErr w:type="spellEnd"/>
+            <w:r>
+              <w:t xml:space="preserve"> rotations</w:t>
+            </w:r>
+          </w:p>
+        </w:tc>
+      </w:tr>
     </w:tbl>
     <w:p>
       <w:pPr>
@@ -1442,6 +1544,7 @@
     <w:p>
       <w:bookmarkStart w:id="7" w:name="_Toc427157767"/>
       <w:r>
+        <w:lastRenderedPageBreak/>
         <w:t xml:space="preserve">The </w:t>
       </w:r>
       <w:r>
@@ -1467,7 +1570,6 @@
       <w:bookmarkStart w:id="8" w:name="_Toc427157768"/>
       <w:bookmarkStart w:id="9" w:name="_Toc460343405"/>
       <w:r>
-        <w:lastRenderedPageBreak/>
         <w:t xml:space="preserve">Installing the </w:t>
       </w:r>
       <w:r>
@@ -1616,6 +1718,7 @@
             <w:r>
               <w:rPr>
                 <w:noProof/>
+                <w:lang w:val="en-GB" w:eastAsia="en-GB"/>
               </w:rPr>
               <w:drawing>
                 <wp:inline distT="0" distB="0" distL="0" distR="0" wp14:anchorId="33EB850F" wp14:editId="3A09FC52">
@@ -1767,6 +1870,7 @@
             <w:r>
               <w:rPr>
                 <w:noProof/>
+                <w:lang w:val="en-GB" w:eastAsia="en-GB"/>
               </w:rPr>
               <w:drawing>
                 <wp:inline distT="0" distB="0" distL="0" distR="0" wp14:anchorId="5D3C481D" wp14:editId="6CA75CC5">
@@ -1856,6 +1960,7 @@
             <w:r>
               <w:rPr>
                 <w:noProof/>
+                <w:lang w:val="en-GB" w:eastAsia="en-GB"/>
               </w:rPr>
               <mc:AlternateContent>
                 <mc:Choice Requires="wps">
@@ -1929,6 +2034,7 @@
             <w:r>
               <w:rPr>
                 <w:noProof/>
+                <w:lang w:val="en-GB" w:eastAsia="en-GB"/>
               </w:rPr>
               <w:drawing>
                 <wp:inline distT="0" distB="0" distL="0" distR="0" wp14:anchorId="70B8241F" wp14:editId="70B82420">
@@ -1999,7 +2105,14 @@
               <w:rPr>
                 <w:rFonts w:ascii="Questrial" w:hAnsi="Questrial"/>
               </w:rPr>
-              <w:t>Confirm that the Extension has been imported properly.  Check the Application Log for potential problems.</w:t>
+              <w:t xml:space="preserve">Confirm that the Extension has been imported properly.  Check </w:t>
+            </w:r>
+            <w:r>
+              <w:rPr>
+                <w:rFonts w:ascii="Questrial" w:hAnsi="Questrial"/>
+              </w:rPr>
+              <w:lastRenderedPageBreak/>
+              <w:t>the Application Log for potential problems.</w:t>
             </w:r>
           </w:p>
           <w:p>
@@ -2219,7 +2332,7 @@
               <w:t xml:space="preserve">Loaded as a 3D model. </w:t>
             </w:r>
             <w:r>
-              <w:t>Also loads textures</w:t>
+              <w:t>Also includes animations</w:t>
             </w:r>
           </w:p>
         </w:tc>
@@ -2453,6 +2566,9 @@
             <w:r>
               <w:t>Loaded as a 3D model</w:t>
             </w:r>
+            <w:r>
+              <w:t>. Also includes animations</w:t>
+            </w:r>
           </w:p>
         </w:tc>
       </w:tr>
@@ -2492,6 +2608,46 @@
             <w:r>
               <w:t>Loaded as a 3D model</w:t>
             </w:r>
+            <w:r>
+              <w:t>. Also includes animations</w:t>
+            </w:r>
+          </w:p>
+        </w:tc>
+      </w:tr>
+      <w:tr>
+        <w:trPr>
+          <w:trHeight w:val="288"/>
+        </w:trPr>
+        <w:tc>
+          <w:tcPr>
+            <w:tcW w:w="1328" w:type="dxa"/>
+            <w:noWrap/>
+          </w:tcPr>
+          <w:p>
+            <w:pPr>
+              <w:rPr>
+                <w:b/>
+              </w:rPr>
+            </w:pPr>
+            <w:proofErr w:type="spellStart"/>
+            <w:r>
+              <w:rPr>
+                <w:b/>
+              </w:rPr>
+              <w:t>glb</w:t>
+            </w:r>
+            <w:proofErr w:type="spellEnd"/>
+          </w:p>
+        </w:tc>
+        <w:tc>
+          <w:tcPr>
+            <w:tcW w:w="7130" w:type="dxa"/>
+            <w:noWrap/>
+          </w:tcPr>
+          <w:p>
+            <w:r>
+              <w:t>Loaded as a 3D model. Also includes animations</w:t>
+            </w:r>
           </w:p>
         </w:tc>
       </w:tr>
@@ -2911,6 +3067,9 @@
             <w:r>
               <w:t>Loaded as a 3D model</w:t>
             </w:r>
+            <w:r>
+              <w:t>. Also includes animations</w:t>
+            </w:r>
           </w:p>
         </w:tc>
       </w:tr>
@@ -2951,6 +3110,99 @@
           </w:p>
         </w:tc>
       </w:tr>
+      <w:tr>
+        <w:trPr>
+          <w:trHeight w:val="288"/>
+        </w:trPr>
+        <w:tc>
+          <w:tcPr>
+            <w:tcW w:w="1328" w:type="dxa"/>
+            <w:noWrap/>
+          </w:tcPr>
+          <w:p>
+            <w:pPr>
+              <w:rPr>
+                <w:b/>
+              </w:rPr>
+            </w:pPr>
+            <w:proofErr w:type="spellStart"/>
+            <w:r>
+              <w:rPr>
+                <w:b/>
+              </w:rPr>
+              <w:t>pvz</w:t>
+            </w:r>
+            <w:proofErr w:type="spellEnd"/>
+            <w:r>
+              <w:rPr>
+                <w:b/>
+              </w:rPr>
+              <w:t xml:space="preserve">, </w:t>
+            </w:r>
+            <w:proofErr w:type="spellStart"/>
+            <w:r>
+              <w:rPr>
+                <w:b/>
+              </w:rPr>
+              <w:t>pvt</w:t>
+            </w:r>
+            <w:proofErr w:type="spellEnd"/>
+            <w:r>
+              <w:rPr>
+                <w:b/>
+              </w:rPr>
+              <w:t xml:space="preserve">, </w:t>
+            </w:r>
+            <w:proofErr w:type="spellStart"/>
+            <w:r>
+              <w:rPr>
+                <w:b/>
+              </w:rPr>
+              <w:t>ed</w:t>
+            </w:r>
+            <w:proofErr w:type="spellEnd"/>
+            <w:r>
+              <w:rPr>
+                <w:b/>
+              </w:rPr>
+              <w:t xml:space="preserve">, </w:t>
+            </w:r>
+            <w:proofErr w:type="spellStart"/>
+            <w:r>
+              <w:rPr>
+                <w:b/>
+              </w:rPr>
+              <w:t>ol</w:t>
+            </w:r>
+            <w:proofErr w:type="spellEnd"/>
+          </w:p>
+        </w:tc>
+        <w:tc>
+          <w:tcPr>
+            <w:tcW w:w="7130" w:type="dxa"/>
+            <w:noWrap/>
+          </w:tcPr>
+          <w:p>
+            <w:pPr>
+              <w:rPr>
+                <w:b/>
+              </w:rPr>
+            </w:pPr>
+            <w:r>
+              <w:t xml:space="preserve">Loaded as a 3d model. </w:t>
+            </w:r>
+            <w:r>
+              <w:t xml:space="preserve"> </w:t>
+            </w:r>
+            <w:r>
+              <w:rPr>
+                <w:b/>
+              </w:rPr>
+              <w:t>INTERNAL ONLY. Not included in the marketplace release</w:t>
+            </w:r>
+          </w:p>
+        </w:tc>
+      </w:tr>
     </w:tbl>
     <w:p>
       <w:pPr>
@@ -2959,6 +3211,7 @@
       <w:r>
         <w:rPr>
           <w:noProof/>
+          <w:lang w:val="en-GB" w:eastAsia="en-GB"/>
         </w:rPr>
         <w:lastRenderedPageBreak/>
         <w:drawing>
@@ -3617,11 +3870,9 @@
       <w:r>
         <w:t xml:space="preserve">Rotation Quaternion for the model. Represented as comma </w:t>
       </w:r>
-      <w:proofErr w:type="spellStart"/>
-      <w:r>
-        <w:t>sepparated</w:t>
-      </w:r>
-      <w:proofErr w:type="spellEnd"/>
+      <w:r>
+        <w:t>separated</w:t>
+      </w:r>
       <w:r>
         <w:t xml:space="preserve"> </w:t>
       </w:r>
@@ -3707,11 +3958,61 @@
       </w:r>
     </w:p>
     <w:p>
+      <w:pPr>
+        <w:pStyle w:val="ListParagraph"/>
+        <w:numPr>
+          <w:ilvl w:val="0"/>
+          <w:numId w:val="42"/>
+        </w:numPr>
+        <w:rPr>
+          <w:b/>
+        </w:rPr>
+      </w:pPr>
+      <w:proofErr w:type="spellStart"/>
+      <w:r>
+        <w:rPr>
+          <w:b/>
+        </w:rPr>
+        <w:t>TweenInterval</w:t>
+      </w:r>
+      <w:proofErr w:type="spellEnd"/>
+      <w:r>
+        <w:rPr>
+          <w:b/>
+        </w:rPr>
+        <w:t xml:space="preserve">: </w:t>
+      </w:r>
+      <w:r>
+        <w:t xml:space="preserve">When </w:t>
+      </w:r>
+      <w:r>
+        <w:t>animating a</w:t>
+      </w:r>
+      <w:r>
+        <w:t xml:space="preserve"> rotation,</w:t>
+      </w:r>
+      <w:r>
+        <w:t xml:space="preserve"> for how long, in </w:t>
+      </w:r>
+      <w:proofErr w:type="spellStart"/>
+      <w:r>
+        <w:t>ms</w:t>
+      </w:r>
+      <w:proofErr w:type="spellEnd"/>
+      <w:r>
+        <w:t>,</w:t>
+      </w:r>
+      <w:r>
+        <w:t xml:space="preserve"> to interpolate between </w:t>
+      </w:r>
+      <w:r>
+        <w:t>points</w:t>
+      </w:r>
+    </w:p>
+    <w:p>
       <w:r>
         <w:t>The widget also has the following events:</w:t>
       </w:r>
-      <w:bookmarkStart w:id="14" w:name="_GoBack"/>
-      <w:bookmarkEnd w:id="14"/>
     </w:p>
     <w:p>
       <w:pPr>
@@ -3760,6 +4061,8 @@
       <w:pPr>
         <w:pStyle w:val="Heading2"/>
       </w:pPr>
+      <w:bookmarkStart w:id="14" w:name="_GoBack"/>
+      <w:bookmarkEnd w:id="14"/>
     </w:p>
     <w:p>
       <w:pPr>
@@ -3967,6 +4270,7 @@
     <w:p/>
     <w:p>
       <w:r>
+        <w:lastRenderedPageBreak/>
         <w:t xml:space="preserve">This extension was tested for compatibility with the following </w:t>
       </w:r>
       <w:proofErr w:type="spellStart"/>
@@ -4015,7 +4319,6 @@
             </w:pPr>
             <w:proofErr w:type="spellStart"/>
             <w:r>
-              <w:lastRenderedPageBreak/>
               <w:t>ThingWorx</w:t>
             </w:r>
             <w:proofErr w:type="spellEnd"/>
@@ -4135,7 +4438,7 @@
 </file>
 
 <file path=word/endnotes.xml><?xml version="1.0" encoding="utf-8"?>
-<w:endnotes xmlns:wpc="http://schemas.microsoft.com/office/word/2010/wordprocessingCanvas" xmlns:cx="http://schemas.microsoft.com/office/drawing/2014/chartex" xmlns:cx1="http://schemas.microsoft.com/office/drawing/2015/9/8/chartex" xmlns:mc="http://schemas.openxmlformats.org/markup-compatibility/2006" xmlns:o="urn:schemas-microsoft-com:office:office" xmlns:r="http://schemas.openxmlformats.org/officeDocument/2006/relationships" xmlns:m="http://schemas.openxmlformats.org/officeDocument/2006/math" xmlns:v="urn:schemas-microsoft-com:vml" xmlns:wp14="http://schemas.microsoft.com/office/word/2010/wordprocessingDrawing" xmlns:wp="http://schemas.openxmlformats.org/drawingml/2006/wordprocessingDrawing" xmlns:w10="urn:schemas-microsoft-com:office:word" xmlns:w="http://schemas.openxmlformats.org/wordprocessingml/2006/main" xmlns:w14="http://schemas.microsoft.com/office/word/2010/wordml" xmlns:w15="http://schemas.microsoft.com/office/word/2012/wordml" xmlns:w16se="http://schemas.microsoft.com/office/word/2015/wordml/symex" xmlns:wpg="http://schemas.microsoft.com/office/word/2010/wordprocessingGroup" xmlns:wpi="http://schemas.microsoft.com/office/word/2010/wordprocessingInk" xmlns:wne="http://schemas.microsoft.com/office/word/2006/wordml" xmlns:wps="http://schemas.microsoft.com/office/word/2010/wordprocessingShape" mc:Ignorable="w14 w15 w16se wp14">
+<w:endnotes xmlns:wpc="http://schemas.microsoft.com/office/word/2010/wordprocessingCanvas" xmlns:cx="http://schemas.microsoft.com/office/drawing/2014/chartex" xmlns:cx1="http://schemas.microsoft.com/office/drawing/2015/9/8/chartex" xmlns:cx2="http://schemas.microsoft.com/office/drawing/2015/10/21/chartex" xmlns:mc="http://schemas.openxmlformats.org/markup-compatibility/2006" xmlns:o="urn:schemas-microsoft-com:office:office" xmlns:r="http://schemas.openxmlformats.org/officeDocument/2006/relationships" xmlns:m="http://schemas.openxmlformats.org/officeDocument/2006/math" xmlns:v="urn:schemas-microsoft-com:vml" xmlns:wp14="http://schemas.microsoft.com/office/word/2010/wordprocessingDrawing" xmlns:wp="http://schemas.openxmlformats.org/drawingml/2006/wordprocessingDrawing" xmlns:w10="urn:schemas-microsoft-com:office:word" xmlns:w="http://schemas.openxmlformats.org/wordprocessingml/2006/main" xmlns:w14="http://schemas.microsoft.com/office/word/2010/wordml" xmlns:w15="http://schemas.microsoft.com/office/word/2012/wordml" xmlns:w16se="http://schemas.microsoft.com/office/word/2015/wordml/symex" xmlns:wpg="http://schemas.microsoft.com/office/word/2010/wordprocessingGroup" xmlns:wpi="http://schemas.microsoft.com/office/word/2010/wordprocessingInk" xmlns:wne="http://schemas.microsoft.com/office/word/2006/wordml" xmlns:wps="http://schemas.microsoft.com/office/word/2010/wordprocessingShape" mc:Ignorable="w14 w15 w16se wp14">
   <w:endnote w:type="separator" w:id="-1">
     <w:p>
       <w:r>
@@ -4156,7 +4459,7 @@
 </file>
 
 <file path=word/footer1.xml><?xml version="1.0" encoding="utf-8"?>
-<w:ftr xmlns:wpc="http://schemas.microsoft.com/office/word/2010/wordprocessingCanvas" xmlns:cx="http://schemas.microsoft.com/office/drawing/2014/chartex" xmlns:cx1="http://schemas.microsoft.com/office/drawing/2015/9/8/chartex" xmlns:mc="http://schemas.openxmlformats.org/markup-compatibility/2006" xmlns:o="urn:schemas-microsoft-com:office:office" xmlns:r="http://schemas.openxmlformats.org/officeDocument/2006/relationships" xmlns:m="http://schemas.openxmlformats.org/officeDocument/2006/math" xmlns:v="urn:schemas-microsoft-com:vml" xmlns:wp14="http://schemas.microsoft.com/office/word/2010/wordprocessingDrawing" xmlns:wp="http://schemas.openxmlformats.org/drawingml/2006/wordprocessingDrawing" xmlns:w10="urn:schemas-microsoft-com:office:word" xmlns:w="http://schemas.openxmlformats.org/wordprocessingml/2006/main" xmlns:w14="http://schemas.microsoft.com/office/word/2010/wordml" xmlns:w15="http://schemas.microsoft.com/office/word/2012/wordml" xmlns:w16se="http://schemas.microsoft.com/office/word/2015/wordml/symex" xmlns:wpg="http://schemas.microsoft.com/office/word/2010/wordprocessingGroup" xmlns:wpi="http://schemas.microsoft.com/office/word/2010/wordprocessingInk" xmlns:wne="http://schemas.microsoft.com/office/word/2006/wordml" xmlns:wps="http://schemas.microsoft.com/office/word/2010/wordprocessingShape" mc:Ignorable="w14 w15 w16se wp14">
+<w:ftr xmlns:wpc="http://schemas.microsoft.com/office/word/2010/wordprocessingCanvas" xmlns:cx="http://schemas.microsoft.com/office/drawing/2014/chartex" xmlns:cx1="http://schemas.microsoft.com/office/drawing/2015/9/8/chartex" xmlns:cx2="http://schemas.microsoft.com/office/drawing/2015/10/21/chartex" xmlns:mc="http://schemas.openxmlformats.org/markup-compatibility/2006" xmlns:o="urn:schemas-microsoft-com:office:office" xmlns:r="http://schemas.openxmlformats.org/officeDocument/2006/relationships" xmlns:m="http://schemas.openxmlformats.org/officeDocument/2006/math" xmlns:v="urn:schemas-microsoft-com:vml" xmlns:wp14="http://schemas.microsoft.com/office/word/2010/wordprocessingDrawing" xmlns:wp="http://schemas.openxmlformats.org/drawingml/2006/wordprocessingDrawing" xmlns:w10="urn:schemas-microsoft-com:office:word" xmlns:w="http://schemas.openxmlformats.org/wordprocessingml/2006/main" xmlns:w14="http://schemas.microsoft.com/office/word/2010/wordml" xmlns:w15="http://schemas.microsoft.com/office/word/2012/wordml" xmlns:w16se="http://schemas.microsoft.com/office/word/2015/wordml/symex" xmlns:wpg="http://schemas.microsoft.com/office/word/2010/wordprocessingGroup" xmlns:wpi="http://schemas.microsoft.com/office/word/2010/wordprocessingInk" xmlns:wne="http://schemas.microsoft.com/office/word/2006/wordml" xmlns:wps="http://schemas.microsoft.com/office/word/2010/wordprocessingShape" mc:Ignorable="w14 w15 w16se wp14">
   <w:p>
     <w:pPr>
       <w:pStyle w:val="Footer"/>
@@ -4193,7 +4496,7 @@
 </file>
 
 <file path=word/footer2.xml><?xml version="1.0" encoding="utf-8"?>
-<w:ftr xmlns:wpc="http://schemas.microsoft.com/office/word/2010/wordprocessingCanvas" xmlns:cx="http://schemas.microsoft.com/office/drawing/2014/chartex" xmlns:cx1="http://schemas.microsoft.com/office/drawing/2015/9/8/chartex" xmlns:mc="http://schemas.openxmlformats.org/markup-compatibility/2006" xmlns:o="urn:schemas-microsoft-com:office:office" xmlns:r="http://schemas.openxmlformats.org/officeDocument/2006/relationships" xmlns:m="http://schemas.openxmlformats.org/officeDocument/2006/math" xmlns:v="urn:schemas-microsoft-com:vml" xmlns:wp14="http://schemas.microsoft.com/office/word/2010/wordprocessingDrawing" xmlns:wp="http://schemas.openxmlformats.org/drawingml/2006/wordprocessingDrawing" xmlns:w10="urn:schemas-microsoft-com:office:word" xmlns:w="http://schemas.openxmlformats.org/wordprocessingml/2006/main" xmlns:w14="http://schemas.microsoft.com/office/word/2010/wordml" xmlns:w15="http://schemas.microsoft.com/office/word/2012/wordml" xmlns:w16se="http://schemas.microsoft.com/office/word/2015/wordml/symex" xmlns:wpg="http://schemas.microsoft.com/office/word/2010/wordprocessingGroup" xmlns:wpi="http://schemas.microsoft.com/office/word/2010/wordprocessingInk" xmlns:wne="http://schemas.microsoft.com/office/word/2006/wordml" xmlns:wps="http://schemas.microsoft.com/office/word/2010/wordprocessingShape" mc:Ignorable="w14 w15 w16se wp14">
+<w:ftr xmlns:wpc="http://schemas.microsoft.com/office/word/2010/wordprocessingCanvas" xmlns:cx="http://schemas.microsoft.com/office/drawing/2014/chartex" xmlns:cx1="http://schemas.microsoft.com/office/drawing/2015/9/8/chartex" xmlns:cx2="http://schemas.microsoft.com/office/drawing/2015/10/21/chartex" xmlns:mc="http://schemas.openxmlformats.org/markup-compatibility/2006" xmlns:o="urn:schemas-microsoft-com:office:office" xmlns:r="http://schemas.openxmlformats.org/officeDocument/2006/relationships" xmlns:m="http://schemas.openxmlformats.org/officeDocument/2006/math" xmlns:v="urn:schemas-microsoft-com:vml" xmlns:wp14="http://schemas.microsoft.com/office/word/2010/wordprocessingDrawing" xmlns:wp="http://schemas.openxmlformats.org/drawingml/2006/wordprocessingDrawing" xmlns:w10="urn:schemas-microsoft-com:office:word" xmlns:w="http://schemas.openxmlformats.org/wordprocessingml/2006/main" xmlns:w14="http://schemas.microsoft.com/office/word/2010/wordml" xmlns:w15="http://schemas.microsoft.com/office/word/2012/wordml" xmlns:w16se="http://schemas.microsoft.com/office/word/2015/wordml/symex" xmlns:wpg="http://schemas.microsoft.com/office/word/2010/wordprocessingGroup" xmlns:wpi="http://schemas.microsoft.com/office/word/2010/wordprocessingInk" xmlns:wne="http://schemas.microsoft.com/office/word/2006/wordml" xmlns:wps="http://schemas.microsoft.com/office/word/2010/wordprocessingShape" mc:Ignorable="w14 w15 w16se wp14">
   <w:p>
     <w:pPr>
       <w:pStyle w:val="Footer"/>
@@ -4228,7 +4531,7 @@
 </file>
 
 <file path=word/footnotes.xml><?xml version="1.0" encoding="utf-8"?>
-<w:footnotes xmlns:wpc="http://schemas.microsoft.com/office/word/2010/wordprocessingCanvas" xmlns:cx="http://schemas.microsoft.com/office/drawing/2014/chartex" xmlns:cx1="http://schemas.microsoft.com/office/drawing/2015/9/8/chartex" xmlns:mc="http://schemas.openxmlformats.org/markup-compatibility/2006" xmlns:o="urn:schemas-microsoft-com:office:office" xmlns:r="http://schemas.openxmlformats.org/officeDocument/2006/relationships" xmlns:m="http://schemas.openxmlformats.org/officeDocument/2006/math" xmlns:v="urn:schemas-microsoft-com:vml" xmlns:wp14="http://schemas.microsoft.com/office/word/2010/wordprocessingDrawing" xmlns:wp="http://schemas.openxmlformats.org/drawingml/2006/wordprocessingDrawing" xmlns:w10="urn:schemas-microsoft-com:office:word" xmlns:w="http://schemas.openxmlformats.org/wordprocessingml/2006/main" xmlns:w14="http://schemas.microsoft.com/office/word/2010/wordml" xmlns:w15="http://schemas.microsoft.com/office/word/2012/wordml" xmlns:w16se="http://schemas.microsoft.com/office/word/2015/wordml/symex" xmlns:wpg="http://schemas.microsoft.com/office/word/2010/wordprocessingGroup" xmlns:wpi="http://schemas.microsoft.com/office/word/2010/wordprocessingInk" xmlns:wne="http://schemas.microsoft.com/office/word/2006/wordml" xmlns:wps="http://schemas.microsoft.com/office/word/2010/wordprocessingShape" mc:Ignorable="w14 w15 w16se wp14">
+<w:footnotes xmlns:wpc="http://schemas.microsoft.com/office/word/2010/wordprocessingCanvas" xmlns:cx="http://schemas.microsoft.com/office/drawing/2014/chartex" xmlns:cx1="http://schemas.microsoft.com/office/drawing/2015/9/8/chartex" xmlns:cx2="http://schemas.microsoft.com/office/drawing/2015/10/21/chartex" xmlns:mc="http://schemas.openxmlformats.org/markup-compatibility/2006" xmlns:o="urn:schemas-microsoft-com:office:office" xmlns:r="http://schemas.openxmlformats.org/officeDocument/2006/relationships" xmlns:m="http://schemas.openxmlformats.org/officeDocument/2006/math" xmlns:v="urn:schemas-microsoft-com:vml" xmlns:wp14="http://schemas.microsoft.com/office/word/2010/wordprocessingDrawing" xmlns:wp="http://schemas.openxmlformats.org/drawingml/2006/wordprocessingDrawing" xmlns:w10="urn:schemas-microsoft-com:office:word" xmlns:w="http://schemas.openxmlformats.org/wordprocessingml/2006/main" xmlns:w14="http://schemas.microsoft.com/office/word/2010/wordml" xmlns:w15="http://schemas.microsoft.com/office/word/2012/wordml" xmlns:w16se="http://schemas.microsoft.com/office/word/2015/wordml/symex" xmlns:wpg="http://schemas.microsoft.com/office/word/2010/wordprocessingGroup" xmlns:wpi="http://schemas.microsoft.com/office/word/2010/wordprocessingInk" xmlns:wne="http://schemas.microsoft.com/office/word/2006/wordml" xmlns:wps="http://schemas.microsoft.com/office/word/2010/wordprocessingShape" mc:Ignorable="w14 w15 w16se wp14">
   <w:footnote w:type="separator" w:id="-1">
     <w:p>
       <w:r>
@@ -4249,7 +4552,7 @@
 </file>
 
 <file path=word/header1.xml><?xml version="1.0" encoding="utf-8"?>
-<w:hdr xmlns:wpc="http://schemas.microsoft.com/office/word/2010/wordprocessingCanvas" xmlns:cx="http://schemas.microsoft.com/office/drawing/2014/chartex" xmlns:cx1="http://schemas.microsoft.com/office/drawing/2015/9/8/chartex" xmlns:mc="http://schemas.openxmlformats.org/markup-compatibility/2006" xmlns:o="urn:schemas-microsoft-com:office:office" xmlns:r="http://schemas.openxmlformats.org/officeDocument/2006/relationships" xmlns:m="http://schemas.openxmlformats.org/officeDocument/2006/math" xmlns:v="urn:schemas-microsoft-com:vml" xmlns:wp14="http://schemas.microsoft.com/office/word/2010/wordprocessingDrawing" xmlns:wp="http://schemas.openxmlformats.org/drawingml/2006/wordprocessingDrawing" xmlns:w10="urn:schemas-microsoft-com:office:word" xmlns:w="http://schemas.openxmlformats.org/wordprocessingml/2006/main" xmlns:w14="http://schemas.microsoft.com/office/word/2010/wordml" xmlns:w15="http://schemas.microsoft.com/office/word/2012/wordml" xmlns:w16se="http://schemas.microsoft.com/office/word/2015/wordml/symex" xmlns:wpg="http://schemas.microsoft.com/office/word/2010/wordprocessingGroup" xmlns:wpi="http://schemas.microsoft.com/office/word/2010/wordprocessingInk" xmlns:wne="http://schemas.microsoft.com/office/word/2006/wordml" xmlns:wps="http://schemas.microsoft.com/office/word/2010/wordprocessingShape" mc:Ignorable="w14 w15 w16se wp14">
+<w:hdr xmlns:wpc="http://schemas.microsoft.com/office/word/2010/wordprocessingCanvas" xmlns:cx="http://schemas.microsoft.com/office/drawing/2014/chartex" xmlns:cx1="http://schemas.microsoft.com/office/drawing/2015/9/8/chartex" xmlns:cx2="http://schemas.microsoft.com/office/drawing/2015/10/21/chartex" xmlns:mc="http://schemas.openxmlformats.org/markup-compatibility/2006" xmlns:o="urn:schemas-microsoft-com:office:office" xmlns:r="http://schemas.openxmlformats.org/officeDocument/2006/relationships" xmlns:m="http://schemas.openxmlformats.org/officeDocument/2006/math" xmlns:v="urn:schemas-microsoft-com:vml" xmlns:wp14="http://schemas.microsoft.com/office/word/2010/wordprocessingDrawing" xmlns:wp="http://schemas.openxmlformats.org/drawingml/2006/wordprocessingDrawing" xmlns:w10="urn:schemas-microsoft-com:office:word" xmlns:w="http://schemas.openxmlformats.org/wordprocessingml/2006/main" xmlns:w14="http://schemas.microsoft.com/office/word/2010/wordml" xmlns:w15="http://schemas.microsoft.com/office/word/2012/wordml" xmlns:w16se="http://schemas.microsoft.com/office/word/2015/wordml/symex" xmlns:wpg="http://schemas.microsoft.com/office/word/2010/wordprocessingGroup" xmlns:wpi="http://schemas.microsoft.com/office/word/2010/wordprocessingInk" xmlns:wne="http://schemas.microsoft.com/office/word/2006/wordml" xmlns:wps="http://schemas.microsoft.com/office/word/2010/wordprocessingShape" mc:Ignorable="w14 w15 w16se wp14">
   <w:p>
     <w:pPr>
       <w:pStyle w:val="Header"/>
@@ -4310,7 +4613,7 @@
 </file>
 
 <file path=word/header2.xml><?xml version="1.0" encoding="utf-8"?>
-<w:hdr xmlns:wpc="http://schemas.microsoft.com/office/word/2010/wordprocessingCanvas" xmlns:cx="http://schemas.microsoft.com/office/drawing/2014/chartex" xmlns:cx1="http://schemas.microsoft.com/office/drawing/2015/9/8/chartex" xmlns:mc="http://schemas.openxmlformats.org/markup-compatibility/2006" xmlns:o="urn:schemas-microsoft-com:office:office" xmlns:r="http://schemas.openxmlformats.org/officeDocument/2006/relationships" xmlns:m="http://schemas.openxmlformats.org/officeDocument/2006/math" xmlns:v="urn:schemas-microsoft-com:vml" xmlns:wp14="http://schemas.microsoft.com/office/word/2010/wordprocessingDrawing" xmlns:wp="http://schemas.openxmlformats.org/drawingml/2006/wordprocessingDrawing" xmlns:w10="urn:schemas-microsoft-com:office:word" xmlns:w="http://schemas.openxmlformats.org/wordprocessingml/2006/main" xmlns:w14="http://schemas.microsoft.com/office/word/2010/wordml" xmlns:w15="http://schemas.microsoft.com/office/word/2012/wordml" xmlns:w16se="http://schemas.microsoft.com/office/word/2015/wordml/symex" xmlns:wpg="http://schemas.microsoft.com/office/word/2010/wordprocessingGroup" xmlns:wpi="http://schemas.microsoft.com/office/word/2010/wordprocessingInk" xmlns:wne="http://schemas.microsoft.com/office/word/2006/wordml" xmlns:wps="http://schemas.microsoft.com/office/word/2010/wordprocessingShape" mc:Ignorable="w14 w15 w16se wp14">
+<w:hdr xmlns:wpc="http://schemas.microsoft.com/office/word/2010/wordprocessingCanvas" xmlns:cx="http://schemas.microsoft.com/office/drawing/2014/chartex" xmlns:cx1="http://schemas.microsoft.com/office/drawing/2015/9/8/chartex" xmlns:cx2="http://schemas.microsoft.com/office/drawing/2015/10/21/chartex" xmlns:mc="http://schemas.openxmlformats.org/markup-compatibility/2006" xmlns:o="urn:schemas-microsoft-com:office:office" xmlns:r="http://schemas.openxmlformats.org/officeDocument/2006/relationships" xmlns:m="http://schemas.openxmlformats.org/officeDocument/2006/math" xmlns:v="urn:schemas-microsoft-com:vml" xmlns:wp14="http://schemas.microsoft.com/office/word/2010/wordprocessingDrawing" xmlns:wp="http://schemas.openxmlformats.org/drawingml/2006/wordprocessingDrawing" xmlns:w10="urn:schemas-microsoft-com:office:word" xmlns:w="http://schemas.openxmlformats.org/wordprocessingml/2006/main" xmlns:w14="http://schemas.microsoft.com/office/word/2010/wordml" xmlns:w15="http://schemas.microsoft.com/office/word/2012/wordml" xmlns:w16se="http://schemas.microsoft.com/office/word/2015/wordml/symex" xmlns:wpg="http://schemas.microsoft.com/office/word/2010/wordprocessingGroup" xmlns:wpi="http://schemas.microsoft.com/office/word/2010/wordprocessingInk" xmlns:wne="http://schemas.microsoft.com/office/word/2006/wordml" xmlns:wps="http://schemas.microsoft.com/office/word/2010/wordprocessingShape" mc:Ignorable="w14 w15 w16se wp14">
   <w:p>
     <w:pPr>
       <w:pStyle w:val="Header"/>
@@ -4324,7 +4627,7 @@
 </file>
 
 <file path=word/numbering.xml><?xml version="1.0" encoding="utf-8"?>
-<w:numbering xmlns:wpc="http://schemas.microsoft.com/office/word/2010/wordprocessingCanvas" xmlns:cx="http://schemas.microsoft.com/office/drawing/2014/chartex" xmlns:cx1="http://schemas.microsoft.com/office/drawing/2015/9/8/chartex" xmlns:mc="http://schemas.openxmlformats.org/markup-compatibility/2006" xmlns:o="urn:schemas-microsoft-com:office:office" xmlns:r="http://schemas.openxmlformats.org/officeDocument/2006/relationships" xmlns:m="http://schemas.openxmlformats.org/officeDocument/2006/math" xmlns:v="urn:schemas-microsoft-com:vml" xmlns:wp14="http://schemas.microsoft.com/office/word/2010/wordprocessingDrawing" xmlns:wp="http://schemas.openxmlformats.org/drawingml/2006/wordprocessingDrawing" xmlns:w10="urn:schemas-microsoft-com:office:word" xmlns:w="http://schemas.openxmlformats.org/wordprocessingml/2006/main" xmlns:w14="http://schemas.microsoft.com/office/word/2010/wordml" xmlns:w15="http://schemas.microsoft.com/office/word/2012/wordml" xmlns:w16se="http://schemas.microsoft.com/office/word/2015/wordml/symex" xmlns:wpg="http://schemas.microsoft.com/office/word/2010/wordprocessingGroup" xmlns:wpi="http://schemas.microsoft.com/office/word/2010/wordprocessingInk" xmlns:wne="http://schemas.microsoft.com/office/word/2006/wordml" xmlns:wps="http://schemas.microsoft.com/office/word/2010/wordprocessingShape" mc:Ignorable="w14 w15 w16se wp14">
+<w:numbering xmlns:wpc="http://schemas.microsoft.com/office/word/2010/wordprocessingCanvas" xmlns:cx="http://schemas.microsoft.com/office/drawing/2014/chartex" xmlns:cx1="http://schemas.microsoft.com/office/drawing/2015/9/8/chartex" xmlns:cx2="http://schemas.microsoft.com/office/drawing/2015/10/21/chartex" xmlns:mc="http://schemas.openxmlformats.org/markup-compatibility/2006" xmlns:o="urn:schemas-microsoft-com:office:office" xmlns:r="http://schemas.openxmlformats.org/officeDocument/2006/relationships" xmlns:m="http://schemas.openxmlformats.org/officeDocument/2006/math" xmlns:v="urn:schemas-microsoft-com:vml" xmlns:wp14="http://schemas.microsoft.com/office/word/2010/wordprocessingDrawing" xmlns:wp="http://schemas.openxmlformats.org/drawingml/2006/wordprocessingDrawing" xmlns:w10="urn:schemas-microsoft-com:office:word" xmlns:w="http://schemas.openxmlformats.org/wordprocessingml/2006/main" xmlns:w14="http://schemas.microsoft.com/office/word/2010/wordml" xmlns:w15="http://schemas.microsoft.com/office/word/2012/wordml" xmlns:w16se="http://schemas.microsoft.com/office/word/2015/wordml/symex" xmlns:wpg="http://schemas.microsoft.com/office/word/2010/wordprocessingGroup" xmlns:wpi="http://schemas.microsoft.com/office/word/2010/wordprocessingInk" xmlns:wne="http://schemas.microsoft.com/office/word/2006/wordml" xmlns:wps="http://schemas.microsoft.com/office/word/2010/wordprocessingShape" mc:Ignorable="w14 w15 w16se wp14">
   <w:abstractNum w:abstractNumId="0" w15:restartNumberingAfterBreak="0">
     <w:nsid w:val="FFFFFF82"/>
     <w:multiLevelType w:val="singleLevel"/>
@@ -7798,7 +8101,7 @@
       </w:pPr>
     </w:pPrDefault>
   </w:docDefaults>
-  <w:latentStyles w:defLockedState="0" w:defUIPriority="99" w:defSemiHidden="0" w:defUnhideWhenUsed="0" w:defQFormat="0" w:count="371">
+  <w:latentStyles w:defLockedState="0" w:defUIPriority="99" w:defSemiHidden="0" w:defUnhideWhenUsed="0" w:defQFormat="0" w:count="372">
     <w:lsdException w:name="Normal" w:uiPriority="0" w:qFormat="1"/>
     <w:lsdException w:name="heading 1" w:uiPriority="9" w:qFormat="1"/>
     <w:lsdException w:name="heading 2" w:semiHidden="1" w:uiPriority="9" w:unhideWhenUsed="1" w:qFormat="1"/>
@@ -8170,6 +8473,7 @@
     <w:lsdException w:name="List Table 5 Dark Accent 6" w:uiPriority="50"/>
     <w:lsdException w:name="List Table 6 Colorful Accent 6" w:uiPriority="51"/>
     <w:lsdException w:name="List Table 7 Colorful Accent 6" w:uiPriority="52"/>
+    <w:lsdException w:name="Mention" w:semiHidden="1" w:unhideWhenUsed="1"/>
   </w:latentStyles>
   <w:style w:type="paragraph" w:default="1" w:styleId="Normal">
     <w:name w:val="Normal"/>
@@ -9642,7 +9946,7 @@
 </file>
 
 <file path=customXml/itemProps6.xml><?xml version="1.0" encoding="utf-8"?>
-<ds:datastoreItem xmlns:ds="http://schemas.openxmlformats.org/officeDocument/2006/customXml" ds:itemID="{04C13D69-17EE-4012-9996-159691FD4513}">
+<ds:datastoreItem xmlns:ds="http://schemas.openxmlformats.org/officeDocument/2006/customXml" ds:itemID="{9753019F-AA8A-4654-B31B-0FE723F08152}">
   <ds:schemaRefs>
     <ds:schemaRef ds:uri="http://schemas.openxmlformats.org/officeDocument/2006/bibliography"/>
   </ds:schemaRefs>

</xml_diff>